<commit_message>
scikit-learn Dynamic Time Warping SVM  implementation
</commit_message>
<xml_diff>
--- a/NN_explanation.docx
+++ b/NN_explanation.docx
@@ -621,7 +621,6 @@
         <w:t xml:space="preserve"> = </w:t>
       </w:r>
       <w:proofErr w:type="spellStart"/>
-      <w:proofErr w:type="gramStart"/>
       <w:r>
         <w:rPr>
           <w:rFonts w:ascii="Segoe UI" w:eastAsia="Times New Roman" w:hAnsi="Segoe UI" w:cs="Segoe UI"/>
@@ -633,7 +632,6 @@
         <w:t>np.reshape</w:t>
       </w:r>
       <w:proofErr w:type="spellEnd"/>
-      <w:proofErr w:type="gramEnd"/>
       <w:r>
         <w:rPr>
           <w:rFonts w:ascii="Segoe UI" w:eastAsia="Times New Roman" w:hAnsi="Segoe UI" w:cs="Segoe UI"/>
@@ -733,7 +731,6 @@
         <w:t xml:space="preserve"> library and its packages. from </w:t>
       </w:r>
       <w:proofErr w:type="spellStart"/>
-      <w:proofErr w:type="gramStart"/>
       <w:r>
         <w:rPr>
           <w:rFonts w:ascii="Segoe UI" w:eastAsia="Times New Roman" w:hAnsi="Segoe UI" w:cs="Segoe UI"/>
@@ -745,7 +742,6 @@
         <w:t>keras.models</w:t>
       </w:r>
       <w:proofErr w:type="spellEnd"/>
-      <w:proofErr w:type="gramEnd"/>
       <w:r>
         <w:rPr>
           <w:rFonts w:ascii="Segoe UI" w:eastAsia="Times New Roman" w:hAnsi="Segoe UI" w:cs="Segoe UI"/>
@@ -1197,7 +1193,6 @@
         <w:t xml:space="preserve">(Dropout(0.2)) Let’s add an output layer. </w:t>
       </w:r>
       <w:proofErr w:type="spellStart"/>
-      <w:proofErr w:type="gramStart"/>
       <w:r>
         <w:rPr>
           <w:rFonts w:ascii="Segoe UI" w:eastAsia="Times New Roman" w:hAnsi="Segoe UI" w:cs="Segoe UI"/>
@@ -1217,21 +1212,9 @@
           <w:szCs w:val="21"/>
           <w14:ligatures w14:val="none"/>
         </w:rPr>
-        <w:t>(</w:t>
-      </w:r>
-      <w:proofErr w:type="gramEnd"/>
-      <w:r>
-        <w:rPr>
-          <w:rFonts w:ascii="Segoe UI" w:eastAsia="Times New Roman" w:hAnsi="Segoe UI" w:cs="Segoe UI"/>
-          <w:kern w:val="0"/>
-          <w:sz w:val="21"/>
-          <w:szCs w:val="21"/>
-          <w14:ligatures w14:val="none"/>
-        </w:rPr>
-        <w:t xml:space="preserve">Dense(units = 1)) Next, we will compile our RNN model here. </w:t>
-      </w:r>
-      <w:proofErr w:type="spellStart"/>
-      <w:proofErr w:type="gramStart"/>
+        <w:t xml:space="preserve">(Dense(units = 1)) Next, we will compile our RNN model here. </w:t>
+      </w:r>
+      <w:proofErr w:type="spellStart"/>
       <w:r>
         <w:rPr>
           <w:rFonts w:ascii="Segoe UI" w:eastAsia="Times New Roman" w:hAnsi="Segoe UI" w:cs="Segoe UI"/>
@@ -1243,7 +1226,6 @@
         <w:t>regressor.compile</w:t>
       </w:r>
       <w:proofErr w:type="spellEnd"/>
-      <w:proofErr w:type="gramEnd"/>
       <w:r>
         <w:rPr>
           <w:rFonts w:ascii="Segoe UI" w:eastAsia="Times New Roman" w:hAnsi="Segoe UI" w:cs="Segoe UI"/>
@@ -2135,7 +2117,6 @@
         <w:t xml:space="preserve">) The final step is to visualize our data results using the matplotlib library. </w:t>
       </w:r>
       <w:proofErr w:type="spellStart"/>
-      <w:proofErr w:type="gramStart"/>
       <w:r>
         <w:rPr>
           <w:rFonts w:ascii="Segoe UI" w:eastAsia="Times New Roman" w:hAnsi="Segoe UI" w:cs="Segoe UI"/>
@@ -2147,7 +2128,6 @@
         <w:t>plt.plot</w:t>
       </w:r>
       <w:proofErr w:type="spellEnd"/>
-      <w:proofErr w:type="gramEnd"/>
       <w:r>
         <w:rPr>
           <w:rFonts w:ascii="Segoe UI" w:eastAsia="Times New Roman" w:hAnsi="Segoe UI" w:cs="Segoe UI"/>
@@ -2389,29 +2369,7 @@
           <w14:ligatures w14:val="none"/>
         </w:rPr>
         <w:lastRenderedPageBreak/>
-        <w:t xml:space="preserve">The reason for having four LSTM layers in this </w:t>
-      </w:r>
-      <w:proofErr w:type="gramStart"/>
-      <w:r>
-        <w:rPr>
-          <w:rFonts w:ascii="Segoe UI" w:eastAsia="Times New Roman" w:hAnsi="Segoe UI" w:cs="Segoe UI"/>
-          <w:kern w:val="0"/>
-          <w:sz w:val="21"/>
-          <w:szCs w:val="21"/>
-          <w14:ligatures w14:val="none"/>
-        </w:rPr>
-        <w:t>particular code</w:t>
-      </w:r>
-      <w:proofErr w:type="gramEnd"/>
-      <w:r>
-        <w:rPr>
-          <w:rFonts w:ascii="Segoe UI" w:eastAsia="Times New Roman" w:hAnsi="Segoe UI" w:cs="Segoe UI"/>
-          <w:kern w:val="0"/>
-          <w:sz w:val="21"/>
-          <w:szCs w:val="21"/>
-          <w14:ligatures w14:val="none"/>
-        </w:rPr>
-        <w:t xml:space="preserve"> snippet may be to capture complex temporal dependencies in the input data. Each LSTM layer learns to extract relevant features from the input data at different levels of abstraction. The first LSTM layer takes the input sequence and returns a sequence output, which is then passed to the second LSTM layer, and so on. The last LSTM layer produces the final output sequence, which is then passed to a Dense layer with one output unit to make a regression prediction.</w:t>
+        <w:t>The reason for having four LSTM layers in this particular code snippet may be to capture complex temporal dependencies in the input data. Each LSTM layer learns to extract relevant features from the input data at different levels of abstraction. The first LSTM layer takes the input sequence and returns a sequence output, which is then passed to the second LSTM layer, and so on. The last LSTM layer produces the final output sequence, which is then passed to a Dense layer with one output unit to make a regression prediction.</w:t>
       </w:r>
     </w:p>
     <w:p>
@@ -2459,27 +2417,15 @@
           <w14:ligatures w14:val="none"/>
         </w:rPr>
       </w:pPr>
-      <w:proofErr w:type="gramStart"/>
-      <w:r>
-        <w:rPr>
-          <w:rFonts w:ascii="Segoe UI" w:eastAsia="Times New Roman" w:hAnsi="Segoe UI" w:cs="Segoe UI"/>
-          <w:kern w:val="0"/>
-          <w:sz w:val="21"/>
-          <w:szCs w:val="21"/>
-          <w14:ligatures w14:val="none"/>
-        </w:rPr>
-        <w:t>It's</w:t>
-      </w:r>
-      <w:proofErr w:type="gramEnd"/>
-      <w:r>
-        <w:rPr>
-          <w:rFonts w:ascii="Segoe UI" w:eastAsia="Times New Roman" w:hAnsi="Segoe UI" w:cs="Segoe UI"/>
-          <w:kern w:val="0"/>
-          <w:sz w:val="21"/>
-          <w:szCs w:val="21"/>
-          <w14:ligatures w14:val="none"/>
-        </w:rPr>
-        <w:t xml:space="preserve"> important to note that the choice of the number of LSTM layers and other hyperparameters in a neural network model depends on the specific problem and dataset being used. It may require experimentation and tuning to determine the optimal architecture for a given task.</w:t>
+      <w:r>
+        <w:rPr>
+          <w:rFonts w:ascii="Segoe UI" w:eastAsia="Times New Roman" w:hAnsi="Segoe UI" w:cs="Segoe UI"/>
+          <w:kern w:val="0"/>
+          <w:sz w:val="21"/>
+          <w:szCs w:val="21"/>
+          <w14:ligatures w14:val="none"/>
+        </w:rPr>
+        <w:t>It's important to note that the choice of the number of LSTM layers and other hyperparameters in a neural network model depends on the specific problem and dataset being used. It may require experimentation and tuning to determine the optimal architecture for a given task.</w:t>
       </w:r>
     </w:p>
     <w:p>
@@ -3246,29 +3192,7 @@
           <w:szCs w:val="21"/>
           <w14:ligatures w14:val="none"/>
         </w:rPr>
-        <w:t xml:space="preserve">Can you give an example for difference between short term and </w:t>
-      </w:r>
-      <w:proofErr w:type="gramStart"/>
-      <w:r>
-        <w:rPr>
-          <w:rFonts w:ascii="Segoe UI" w:eastAsia="Times New Roman" w:hAnsi="Segoe UI" w:cs="Segoe UI"/>
-          <w:kern w:val="0"/>
-          <w:sz w:val="21"/>
-          <w:szCs w:val="21"/>
-          <w14:ligatures w14:val="none"/>
-        </w:rPr>
-        <w:t>long term</w:t>
-      </w:r>
-      <w:proofErr w:type="gramEnd"/>
-      <w:r>
-        <w:rPr>
-          <w:rFonts w:ascii="Segoe UI" w:eastAsia="Times New Roman" w:hAnsi="Segoe UI" w:cs="Segoe UI"/>
-          <w:kern w:val="0"/>
-          <w:sz w:val="21"/>
-          <w:szCs w:val="21"/>
-          <w14:ligatures w14:val="none"/>
-        </w:rPr>
-        <w:t xml:space="preserve"> dependencies</w:t>
+        <w:t>Can you give an example for difference between short term and long term dependencies</w:t>
       </w:r>
     </w:p>
     <w:p>
@@ -3296,29 +3220,7 @@
           <w:szCs w:val="21"/>
           <w14:ligatures w14:val="none"/>
         </w:rPr>
-        <w:t xml:space="preserve">Sure! </w:t>
-      </w:r>
-      <w:proofErr w:type="gramStart"/>
-      <w:r>
-        <w:rPr>
-          <w:rFonts w:ascii="Segoe UI" w:eastAsia="Times New Roman" w:hAnsi="Segoe UI" w:cs="Segoe UI"/>
-          <w:kern w:val="0"/>
-          <w:sz w:val="21"/>
-          <w:szCs w:val="21"/>
-          <w14:ligatures w14:val="none"/>
-        </w:rPr>
-        <w:t>Let's</w:t>
-      </w:r>
-      <w:proofErr w:type="gramEnd"/>
-      <w:r>
-        <w:rPr>
-          <w:rFonts w:ascii="Segoe UI" w:eastAsia="Times New Roman" w:hAnsi="Segoe UI" w:cs="Segoe UI"/>
-          <w:kern w:val="0"/>
-          <w:sz w:val="21"/>
-          <w:szCs w:val="21"/>
-          <w14:ligatures w14:val="none"/>
-        </w:rPr>
-        <w:t xml:space="preserve"> consider an example of a stock price prediction task using time series data. In this case, a short-term dependency might be the stock price at time step t being influenced by the stock prices at time steps t-1 and t-2, as stock prices often exhibit immediate trends or reactions to recent market events. On the other hand, a long-term dependency might be the stock price at time step t being influenced by the stock prices at time steps t-7 and t-14, as stock prices can also exhibit weekly or monthly patterns.</w:t>
+        <w:t>Sure! Let's consider an example of a stock price prediction task using time series data. In this case, a short-term dependency might be the stock price at time step t being influenced by the stock prices at time steps t-1 and t-2, as stock prices often exhibit immediate trends or reactions to recent market events. On the other hand, a long-term dependency might be the stock price at time step t being influenced by the stock prices at time steps t-7 and t-14, as stock prices can also exhibit weekly or monthly patterns.</w:t>
       </w:r>
     </w:p>
     <w:p>
@@ -3403,6 +3305,2394 @@
           <w14:ligatures w14:val="none"/>
         </w:rPr>
         <w:t>By combining the information captured by both short-term and long-term dependencies, a deep LSTM-based model can make more accurate predictions in time series data, capturing both immediate fluctuations and longer-term trends in the input data.</w:t>
+      </w:r>
+    </w:p>
+    <w:p/>
+    <w:p/>
+    <w:p/>
+    <w:p/>
+    <w:p/>
+    <w:p/>
+    <w:p/>
+    <w:p>
+      <w:r>
+        <w:lastRenderedPageBreak/>
+        <w:t>Activation Function:</w:t>
+      </w:r>
+    </w:p>
+    <w:p>
+      <w:pPr>
+        <w:shd w:val="clear" w:color="auto" w:fill="343541"/>
+        <w:spacing w:after="100" w:line="240" w:lineRule="auto"/>
+        <w:rPr>
+          <w:rFonts w:ascii="Segoe UI" w:eastAsia="Times New Roman" w:hAnsi="Segoe UI" w:cs="Segoe UI"/>
+          <w:kern w:val="0"/>
+          <w:sz w:val="21"/>
+          <w:szCs w:val="21"/>
+          <w14:ligatures w14:val="none"/>
+        </w:rPr>
+      </w:pPr>
+      <w:r>
+        <w:rPr>
+          <w:rFonts w:ascii="Segoe UI" w:eastAsia="Times New Roman" w:hAnsi="Segoe UI" w:cs="Segoe UI"/>
+          <w:kern w:val="0"/>
+          <w:sz w:val="21"/>
+          <w:szCs w:val="21"/>
+          <w14:ligatures w14:val="none"/>
+        </w:rPr>
+        <w:t>In neural networks, what is the use of the activations functions?</w:t>
+      </w:r>
+    </w:p>
+    <w:p>
+      <w:pPr>
+        <w:pBdr>
+          <w:top w:val="single" w:sz="2" w:space="0" w:color="D9D9E3"/>
+          <w:left w:val="single" w:sz="2" w:space="0" w:color="D9D9E3"/>
+          <w:bottom w:val="single" w:sz="2" w:space="0" w:color="D9D9E3"/>
+          <w:right w:val="single" w:sz="2" w:space="0" w:color="D9D9E3"/>
+        </w:pBdr>
+        <w:spacing w:after="300" w:line="240" w:lineRule="auto"/>
+        <w:rPr>
+          <w:rFonts w:ascii="Segoe UI" w:eastAsia="Times New Roman" w:hAnsi="Segoe UI" w:cs="Segoe UI"/>
+          <w:kern w:val="0"/>
+          <w:sz w:val="21"/>
+          <w:szCs w:val="21"/>
+          <w14:ligatures w14:val="none"/>
+        </w:rPr>
+      </w:pPr>
+      <w:r>
+        <w:rPr>
+          <w:rFonts w:ascii="Segoe UI" w:eastAsia="Times New Roman" w:hAnsi="Segoe UI" w:cs="Segoe UI"/>
+          <w:kern w:val="0"/>
+          <w:sz w:val="21"/>
+          <w:szCs w:val="21"/>
+          <w14:ligatures w14:val="none"/>
+        </w:rPr>
+        <w:t>Activation functions are an important component of neural networks as they introduce nonlinearity into the network, allowing it to learn complex patterns and relationships in the data.</w:t>
+      </w:r>
+    </w:p>
+    <w:p>
+      <w:pPr>
+        <w:pBdr>
+          <w:top w:val="single" w:sz="2" w:space="0" w:color="D9D9E3"/>
+          <w:left w:val="single" w:sz="2" w:space="0" w:color="D9D9E3"/>
+          <w:bottom w:val="single" w:sz="2" w:space="0" w:color="D9D9E3"/>
+          <w:right w:val="single" w:sz="2" w:space="0" w:color="D9D9E3"/>
+        </w:pBdr>
+        <w:spacing w:before="300" w:after="300" w:line="240" w:lineRule="auto"/>
+        <w:rPr>
+          <w:rFonts w:ascii="Segoe UI" w:eastAsia="Times New Roman" w:hAnsi="Segoe UI" w:cs="Segoe UI"/>
+          <w:kern w:val="0"/>
+          <w:sz w:val="21"/>
+          <w:szCs w:val="21"/>
+          <w14:ligatures w14:val="none"/>
+        </w:rPr>
+      </w:pPr>
+      <w:r>
+        <w:rPr>
+          <w:rFonts w:ascii="Segoe UI" w:eastAsia="Times New Roman" w:hAnsi="Segoe UI" w:cs="Segoe UI"/>
+          <w:kern w:val="0"/>
+          <w:sz w:val="21"/>
+          <w:szCs w:val="21"/>
+          <w14:ligatures w14:val="none"/>
+        </w:rPr>
+        <w:t>The activation function takes the weighted sum of inputs to a neuron (i.e., the input signal) and produces an output signal that is passed to the next layer of the network. The output of an activation function is usually a non-linear transformation of the input signal.</w:t>
+      </w:r>
+    </w:p>
+    <w:p>
+      <w:pPr>
+        <w:pBdr>
+          <w:top w:val="single" w:sz="2" w:space="0" w:color="D9D9E3"/>
+          <w:left w:val="single" w:sz="2" w:space="0" w:color="D9D9E3"/>
+          <w:bottom w:val="single" w:sz="2" w:space="0" w:color="D9D9E3"/>
+          <w:right w:val="single" w:sz="2" w:space="0" w:color="D9D9E3"/>
+        </w:pBdr>
+        <w:spacing w:before="300" w:after="300" w:line="240" w:lineRule="auto"/>
+        <w:rPr>
+          <w:rFonts w:ascii="Segoe UI" w:eastAsia="Times New Roman" w:hAnsi="Segoe UI" w:cs="Segoe UI"/>
+          <w:kern w:val="0"/>
+          <w:sz w:val="21"/>
+          <w:szCs w:val="21"/>
+          <w14:ligatures w14:val="none"/>
+        </w:rPr>
+      </w:pPr>
+      <w:r>
+        <w:rPr>
+          <w:rFonts w:ascii="Segoe UI" w:eastAsia="Times New Roman" w:hAnsi="Segoe UI" w:cs="Segoe UI"/>
+          <w:kern w:val="0"/>
+          <w:sz w:val="21"/>
+          <w:szCs w:val="21"/>
+          <w14:ligatures w14:val="none"/>
+        </w:rPr>
+        <w:t>Without activation functions, a neural network would be limited to performing linear transformations, which are not sufficient for many real-world problems. Non-linear activation functions enable a neural network to learn and represent more complex and diverse functions, such as those required for image recognition, natural language processing, and other complex tasks.</w:t>
+      </w:r>
+    </w:p>
+    <w:p>
+      <w:pPr>
+        <w:pBdr>
+          <w:top w:val="single" w:sz="2" w:space="0" w:color="D9D9E3"/>
+          <w:left w:val="single" w:sz="2" w:space="0" w:color="D9D9E3"/>
+          <w:bottom w:val="single" w:sz="2" w:space="0" w:color="D9D9E3"/>
+          <w:right w:val="single" w:sz="2" w:space="0" w:color="D9D9E3"/>
+        </w:pBdr>
+        <w:spacing w:before="300" w:after="100" w:line="240" w:lineRule="auto"/>
+        <w:rPr>
+          <w:rFonts w:ascii="Segoe UI" w:eastAsia="Times New Roman" w:hAnsi="Segoe UI" w:cs="Segoe UI"/>
+          <w:kern w:val="0"/>
+          <w:sz w:val="21"/>
+          <w:szCs w:val="21"/>
+          <w14:ligatures w14:val="none"/>
+        </w:rPr>
+      </w:pPr>
+      <w:r>
+        <w:rPr>
+          <w:rFonts w:ascii="Segoe UI" w:eastAsia="Times New Roman" w:hAnsi="Segoe UI" w:cs="Segoe UI"/>
+          <w:kern w:val="0"/>
+          <w:sz w:val="21"/>
+          <w:szCs w:val="21"/>
+          <w14:ligatures w14:val="none"/>
+        </w:rPr>
+        <w:t xml:space="preserve">There are several activation functions used in neural networks, including the sigmoid function, </w:t>
+      </w:r>
+      <w:proofErr w:type="spellStart"/>
+      <w:r>
+        <w:rPr>
+          <w:rFonts w:ascii="Segoe UI" w:eastAsia="Times New Roman" w:hAnsi="Segoe UI" w:cs="Segoe UI"/>
+          <w:kern w:val="0"/>
+          <w:sz w:val="21"/>
+          <w:szCs w:val="21"/>
+          <w14:ligatures w14:val="none"/>
+        </w:rPr>
+        <w:t>ReLU</w:t>
+      </w:r>
+      <w:proofErr w:type="spellEnd"/>
+      <w:r>
+        <w:rPr>
+          <w:rFonts w:ascii="Segoe UI" w:eastAsia="Times New Roman" w:hAnsi="Segoe UI" w:cs="Segoe UI"/>
+          <w:kern w:val="0"/>
+          <w:sz w:val="21"/>
+          <w:szCs w:val="21"/>
+          <w14:ligatures w14:val="none"/>
+        </w:rPr>
+        <w:t xml:space="preserve"> (Rectified Linear Unit), Leaky </w:t>
+      </w:r>
+      <w:proofErr w:type="spellStart"/>
+      <w:r>
+        <w:rPr>
+          <w:rFonts w:ascii="Segoe UI" w:eastAsia="Times New Roman" w:hAnsi="Segoe UI" w:cs="Segoe UI"/>
+          <w:kern w:val="0"/>
+          <w:sz w:val="21"/>
+          <w:szCs w:val="21"/>
+          <w14:ligatures w14:val="none"/>
+        </w:rPr>
+        <w:t>ReLU</w:t>
+      </w:r>
+      <w:proofErr w:type="spellEnd"/>
+      <w:r>
+        <w:rPr>
+          <w:rFonts w:ascii="Segoe UI" w:eastAsia="Times New Roman" w:hAnsi="Segoe UI" w:cs="Segoe UI"/>
+          <w:kern w:val="0"/>
+          <w:sz w:val="21"/>
+          <w:szCs w:val="21"/>
+          <w14:ligatures w14:val="none"/>
+        </w:rPr>
+        <w:t>, and Tanh (hyperbolic tangent) function. The choice of activation function depends on the specific problem and architecture of the neural network.</w:t>
+      </w:r>
+    </w:p>
+    <w:p>
+      <w:pPr>
+        <w:shd w:val="clear" w:color="auto" w:fill="343541"/>
+        <w:spacing w:after="0" w:line="240" w:lineRule="auto"/>
+        <w:rPr>
+          <w:rFonts w:ascii="Segoe UI" w:eastAsia="Times New Roman" w:hAnsi="Segoe UI" w:cs="Segoe UI"/>
+          <w:kern w:val="0"/>
+          <w:sz w:val="21"/>
+          <w:szCs w:val="21"/>
+          <w14:ligatures w14:val="none"/>
+        </w:rPr>
+      </w:pPr>
+      <w:r>
+        <w:rPr>
+          <w:rFonts w:ascii="Segoe UI" w:eastAsia="Times New Roman" w:hAnsi="Segoe UI" w:cs="Segoe UI"/>
+          <w:noProof/>
+          <w:kern w:val="0"/>
+          <w:sz w:val="21"/>
+          <w:szCs w:val="21"/>
+          <w:bdr w:val="none" w:sz="0" w:space="0" w:color="auto" w:frame="1"/>
+          <w14:ligatures w14:val="none"/>
+        </w:rPr>
+        <mc:AlternateContent>
+          <mc:Choice Requires="wps">
+            <w:drawing>
+              <wp:inline distT="0" distB="0" distL="0" distR="0">
+                <wp:extent cx="304800" cy="304800"/>
+                <wp:effectExtent l="0" t="0" r="0" b="0"/>
+                <wp:docPr id="1787380787" name="Rectangle 6"/>
+                <wp:cNvGraphicFramePr>
+                  <a:graphicFrameLocks xmlns:a="http://schemas.openxmlformats.org/drawingml/2006/main" noChangeAspect="1"/>
+                </wp:cNvGraphicFramePr>
+                <a:graphic xmlns:a="http://schemas.openxmlformats.org/drawingml/2006/main">
+                  <a:graphicData uri="http://schemas.microsoft.com/office/word/2010/wordprocessingShape">
+                    <wps:wsp>
+                      <wps:cNvSpPr>
+                        <a:spLocks noChangeAspect="1" noChangeArrowheads="1"/>
+                      </wps:cNvSpPr>
+                      <wps:spPr bwMode="auto">
+                        <a:xfrm>
+                          <a:off x="0" y="0"/>
+                          <a:ext cx="304800" cy="304800"/>
+                        </a:xfrm>
+                        <a:prstGeom prst="rect">
+                          <a:avLst/>
+                        </a:prstGeom>
+                        <a:noFill/>
+                        <a:ln>
+                          <a:noFill/>
+                        </a:ln>
+                        <a:extLst>
+                          <a:ext uri="{909E8E84-426E-40DD-AFC4-6F175D3DCCD1}">
+                            <a14:hiddenFill xmlns:a14="http://schemas.microsoft.com/office/drawing/2010/main">
+                              <a:solidFill>
+                                <a:srgbClr val="FFFFFF"/>
+                              </a:solidFill>
+                            </a14:hiddenFill>
+                          </a:ext>
+                          <a:ext uri="{91240B29-F687-4F45-9708-019B960494DF}">
+                            <a14:hiddenLine xmlns:a14="http://schemas.microsoft.com/office/drawing/2010/main" w="9525">
+                              <a:solidFill>
+                                <a:srgbClr val="000000"/>
+                              </a:solidFill>
+                              <a:miter lim="800000"/>
+                              <a:headEnd/>
+                              <a:tailEnd/>
+                            </a14:hiddenLine>
+                          </a:ext>
+                        </a:extLst>
+                      </wps:spPr>
+                      <wps:bodyPr rot="0" vert="horz" wrap="square" lIns="91440" tIns="45720" rIns="91440" bIns="45720" anchor="t" anchorCtr="0" upright="1">
+                        <a:noAutofit/>
+                      </wps:bodyPr>
+                    </wps:wsp>
+                  </a:graphicData>
+                </a:graphic>
+              </wp:inline>
+            </w:drawing>
+          </mc:Choice>
+          <mc:Fallback>
+            <w:pict>
+              <v:rect w14:anchorId="7BF5374E" id="Rectangle 6" o:spid="_x0000_s1026" style="width:24pt;height:24pt;visibility:visible;mso-wrap-style:square;mso-left-percent:-10001;mso-top-percent:-10001;mso-position-horizontal:absolute;mso-position-horizontal-relative:char;mso-position-vertical:absolute;mso-position-vertical-relative:line;mso-left-percent:-10001;mso-top-percent:-10001;v-text-anchor:top" o:gfxdata="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" filled="f" stroked="f">
+                <o:lock v:ext="edit" aspectratio="t"/>
+                <w10:anchorlock/>
+              </v:rect>
+            </w:pict>
+          </mc:Fallback>
+        </mc:AlternateContent>
+      </w:r>
+      <w:r>
+        <w:rPr>
+          <w:rFonts w:ascii="Segoe UI" w:eastAsia="Times New Roman" w:hAnsi="Segoe UI" w:cs="Segoe UI"/>
+          <w:noProof/>
+          <w:kern w:val="0"/>
+          <w:sz w:val="21"/>
+          <w:szCs w:val="21"/>
+          <w:bdr w:val="none" w:sz="0" w:space="0" w:color="auto" w:frame="1"/>
+          <w14:ligatures w14:val="none"/>
+        </w:rPr>
+        <mc:AlternateContent>
+          <mc:Choice Requires="wps">
+            <w:drawing>
+              <wp:inline distT="0" distB="0" distL="0" distR="0">
+                <wp:extent cx="304800" cy="304800"/>
+                <wp:effectExtent l="0" t="0" r="0" b="0"/>
+                <wp:docPr id="1602329147" name="Rectangle 5" descr="Viveka S"/>
+                <wp:cNvGraphicFramePr>
+                  <a:graphicFrameLocks xmlns:a="http://schemas.openxmlformats.org/drawingml/2006/main" noChangeAspect="1"/>
+                </wp:cNvGraphicFramePr>
+                <a:graphic xmlns:a="http://schemas.openxmlformats.org/drawingml/2006/main">
+                  <a:graphicData uri="http://schemas.microsoft.com/office/word/2010/wordprocessingShape">
+                    <wps:wsp>
+                      <wps:cNvSpPr>
+                        <a:spLocks noChangeAspect="1" noChangeArrowheads="1"/>
+                      </wps:cNvSpPr>
+                      <wps:spPr bwMode="auto">
+                        <a:xfrm>
+                          <a:off x="0" y="0"/>
+                          <a:ext cx="304800" cy="304800"/>
+                        </a:xfrm>
+                        <a:prstGeom prst="rect">
+                          <a:avLst/>
+                        </a:prstGeom>
+                        <a:noFill/>
+                        <a:ln>
+                          <a:noFill/>
+                        </a:ln>
+                        <a:extLst>
+                          <a:ext uri="{909E8E84-426E-40DD-AFC4-6F175D3DCCD1}">
+                            <a14:hiddenFill xmlns:a14="http://schemas.microsoft.com/office/drawing/2010/main">
+                              <a:solidFill>
+                                <a:srgbClr val="FFFFFF"/>
+                              </a:solidFill>
+                            </a14:hiddenFill>
+                          </a:ext>
+                          <a:ext uri="{91240B29-F687-4F45-9708-019B960494DF}">
+                            <a14:hiddenLine xmlns:a14="http://schemas.microsoft.com/office/drawing/2010/main" w="9525">
+                              <a:solidFill>
+                                <a:srgbClr val="000000"/>
+                              </a:solidFill>
+                              <a:miter lim="800000"/>
+                              <a:headEnd/>
+                              <a:tailEnd/>
+                            </a14:hiddenLine>
+                          </a:ext>
+                        </a:extLst>
+                      </wps:spPr>
+                      <wps:bodyPr rot="0" vert="horz" wrap="square" lIns="91440" tIns="45720" rIns="91440" bIns="45720" anchor="t" anchorCtr="0" upright="1">
+                        <a:noAutofit/>
+                      </wps:bodyPr>
+                    </wps:wsp>
+                  </a:graphicData>
+                </a:graphic>
+              </wp:inline>
+            </w:drawing>
+          </mc:Choice>
+          <mc:Fallback>
+            <w:pict>
+              <v:rect w14:anchorId="2BD4377A" id="Rectangle 5" o:spid="_x0000_s1026" alt="Viveka S" style="width:24pt;height:24pt;visibility:visible;mso-wrap-style:square;mso-left-percent:-10001;mso-top-percent:-10001;mso-position-horizontal:absolute;mso-position-horizontal-relative:char;mso-position-vertical:absolute;mso-position-vertical-relative:line;mso-left-percent:-10001;mso-top-percent:-10001;v-text-anchor:top" o:gfxdata="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" filled="f" stroked="f">
+                <o:lock v:ext="edit" aspectratio="t"/>
+                <w10:anchorlock/>
+              </v:rect>
+            </w:pict>
+          </mc:Fallback>
+        </mc:AlternateContent>
+      </w:r>
+    </w:p>
+    <w:p>
+      <w:pPr>
+        <w:shd w:val="clear" w:color="auto" w:fill="343541"/>
+        <w:spacing w:after="100" w:line="240" w:lineRule="auto"/>
+        <w:rPr>
+          <w:rFonts w:ascii="Segoe UI" w:eastAsia="Times New Roman" w:hAnsi="Segoe UI" w:cs="Segoe UI"/>
+          <w:kern w:val="0"/>
+          <w:sz w:val="21"/>
+          <w:szCs w:val="21"/>
+          <w14:ligatures w14:val="none"/>
+        </w:rPr>
+      </w:pPr>
+      <w:r>
+        <w:rPr>
+          <w:rFonts w:ascii="Segoe UI" w:eastAsia="Times New Roman" w:hAnsi="Segoe UI" w:cs="Segoe UI"/>
+          <w:kern w:val="0"/>
+          <w:sz w:val="21"/>
+          <w:szCs w:val="21"/>
+          <w14:ligatures w14:val="none"/>
+        </w:rPr>
+        <w:t>How does the activation function do non-linear transformation? Can you explain it to me with an example?</w:t>
+      </w:r>
+    </w:p>
+    <w:p>
+      <w:pPr>
+        <w:pBdr>
+          <w:top w:val="single" w:sz="2" w:space="0" w:color="D9D9E3"/>
+          <w:left w:val="single" w:sz="2" w:space="0" w:color="D9D9E3"/>
+          <w:bottom w:val="single" w:sz="2" w:space="0" w:color="D9D9E3"/>
+          <w:right w:val="single" w:sz="2" w:space="0" w:color="D9D9E3"/>
+        </w:pBdr>
+        <w:spacing w:after="300" w:line="240" w:lineRule="auto"/>
+        <w:rPr>
+          <w:rFonts w:ascii="Segoe UI" w:eastAsia="Times New Roman" w:hAnsi="Segoe UI" w:cs="Segoe UI"/>
+          <w:kern w:val="0"/>
+          <w:sz w:val="21"/>
+          <w:szCs w:val="21"/>
+          <w14:ligatures w14:val="none"/>
+        </w:rPr>
+      </w:pPr>
+      <w:r>
+        <w:rPr>
+          <w:rFonts w:ascii="Segoe UI" w:eastAsia="Times New Roman" w:hAnsi="Segoe UI" w:cs="Segoe UI"/>
+          <w:kern w:val="0"/>
+          <w:sz w:val="21"/>
+          <w:szCs w:val="21"/>
+          <w14:ligatures w14:val="none"/>
+        </w:rPr>
+        <w:t>Sure, let me explain it with an example.</w:t>
+      </w:r>
+    </w:p>
+    <w:p>
+      <w:pPr>
+        <w:pBdr>
+          <w:top w:val="single" w:sz="2" w:space="0" w:color="D9D9E3"/>
+          <w:left w:val="single" w:sz="2" w:space="0" w:color="D9D9E3"/>
+          <w:bottom w:val="single" w:sz="2" w:space="0" w:color="D9D9E3"/>
+          <w:right w:val="single" w:sz="2" w:space="0" w:color="D9D9E3"/>
+        </w:pBdr>
+        <w:spacing w:before="300" w:after="300" w:line="240" w:lineRule="auto"/>
+        <w:rPr>
+          <w:rFonts w:ascii="Segoe UI" w:eastAsia="Times New Roman" w:hAnsi="Segoe UI" w:cs="Segoe UI"/>
+          <w:kern w:val="0"/>
+          <w:sz w:val="21"/>
+          <w:szCs w:val="21"/>
+          <w14:ligatures w14:val="none"/>
+        </w:rPr>
+      </w:pPr>
+      <w:r>
+        <w:rPr>
+          <w:rFonts w:ascii="Segoe UI" w:eastAsia="Times New Roman" w:hAnsi="Segoe UI" w:cs="Segoe UI"/>
+          <w:kern w:val="0"/>
+          <w:sz w:val="21"/>
+          <w:szCs w:val="21"/>
+          <w14:ligatures w14:val="none"/>
+        </w:rPr>
+        <w:t>Consider a simple neural network with one input neuron, one hidden neuron, and one output neuron. The input neuron receives an input value x, which is then multiplied by a weight w and passed through the hidden neuron to produce an output value. The output value of the hidden neuron is then multiplied by another weight v and passed through the output neuron to produce the final output y.</w:t>
+      </w:r>
+    </w:p>
+    <w:p>
+      <w:pPr>
+        <w:pBdr>
+          <w:top w:val="single" w:sz="2" w:space="0" w:color="D9D9E3"/>
+          <w:left w:val="single" w:sz="2" w:space="0" w:color="D9D9E3"/>
+          <w:bottom w:val="single" w:sz="2" w:space="0" w:color="D9D9E3"/>
+          <w:right w:val="single" w:sz="2" w:space="0" w:color="D9D9E3"/>
+        </w:pBdr>
+        <w:spacing w:before="300" w:after="300" w:line="240" w:lineRule="auto"/>
+        <w:rPr>
+          <w:rFonts w:ascii="Segoe UI" w:eastAsia="Times New Roman" w:hAnsi="Segoe UI" w:cs="Segoe UI"/>
+          <w:kern w:val="0"/>
+          <w:sz w:val="21"/>
+          <w:szCs w:val="21"/>
+          <w14:ligatures w14:val="none"/>
+        </w:rPr>
+      </w:pPr>
+      <w:r>
+        <w:rPr>
+          <w:rFonts w:ascii="Segoe UI" w:eastAsia="Times New Roman" w:hAnsi="Segoe UI" w:cs="Segoe UI"/>
+          <w:kern w:val="0"/>
+          <w:sz w:val="21"/>
+          <w:szCs w:val="21"/>
+          <w14:ligatures w14:val="none"/>
+        </w:rPr>
+        <w:t>The mathematical equation for this neural network can be written as:</w:t>
+      </w:r>
+    </w:p>
+    <w:p>
+      <w:pPr>
+        <w:pBdr>
+          <w:top w:val="single" w:sz="2" w:space="0" w:color="D9D9E3"/>
+          <w:left w:val="single" w:sz="2" w:space="0" w:color="D9D9E3"/>
+          <w:bottom w:val="single" w:sz="2" w:space="0" w:color="D9D9E3"/>
+          <w:right w:val="single" w:sz="2" w:space="0" w:color="D9D9E3"/>
+        </w:pBdr>
+        <w:spacing w:before="300" w:after="300" w:line="240" w:lineRule="auto"/>
+        <w:rPr>
+          <w:rFonts w:ascii="Segoe UI" w:eastAsia="Times New Roman" w:hAnsi="Segoe UI" w:cs="Segoe UI"/>
+          <w:kern w:val="0"/>
+          <w:sz w:val="21"/>
+          <w:szCs w:val="21"/>
+          <w14:ligatures w14:val="none"/>
+        </w:rPr>
+      </w:pPr>
+      <w:r>
+        <w:rPr>
+          <w:rFonts w:ascii="Segoe UI" w:eastAsia="Times New Roman" w:hAnsi="Segoe UI" w:cs="Segoe UI"/>
+          <w:kern w:val="0"/>
+          <w:sz w:val="21"/>
+          <w:szCs w:val="21"/>
+          <w14:ligatures w14:val="none"/>
+        </w:rPr>
+        <w:t>y = v * f(w * x)</w:t>
+      </w:r>
+    </w:p>
+    <w:p>
+      <w:pPr>
+        <w:pBdr>
+          <w:top w:val="single" w:sz="2" w:space="0" w:color="D9D9E3"/>
+          <w:left w:val="single" w:sz="2" w:space="0" w:color="D9D9E3"/>
+          <w:bottom w:val="single" w:sz="2" w:space="0" w:color="D9D9E3"/>
+          <w:right w:val="single" w:sz="2" w:space="0" w:color="D9D9E3"/>
+        </w:pBdr>
+        <w:spacing w:before="300" w:after="300" w:line="240" w:lineRule="auto"/>
+        <w:rPr>
+          <w:rFonts w:ascii="Segoe UI" w:eastAsia="Times New Roman" w:hAnsi="Segoe UI" w:cs="Segoe UI"/>
+          <w:kern w:val="0"/>
+          <w:sz w:val="21"/>
+          <w:szCs w:val="21"/>
+          <w14:ligatures w14:val="none"/>
+        </w:rPr>
+      </w:pPr>
+      <w:r>
+        <w:rPr>
+          <w:rFonts w:ascii="Segoe UI" w:eastAsia="Times New Roman" w:hAnsi="Segoe UI" w:cs="Segoe UI"/>
+          <w:kern w:val="0"/>
+          <w:sz w:val="21"/>
+          <w:szCs w:val="21"/>
+          <w14:ligatures w14:val="none"/>
+        </w:rPr>
+        <w:t>Here, f() is the activation function that introduces non-linearity into the network.</w:t>
+      </w:r>
+    </w:p>
+    <w:p>
+      <w:pPr>
+        <w:pBdr>
+          <w:top w:val="single" w:sz="2" w:space="0" w:color="D9D9E3"/>
+          <w:left w:val="single" w:sz="2" w:space="0" w:color="D9D9E3"/>
+          <w:bottom w:val="single" w:sz="2" w:space="0" w:color="D9D9E3"/>
+          <w:right w:val="single" w:sz="2" w:space="0" w:color="D9D9E3"/>
+        </w:pBdr>
+        <w:spacing w:before="300" w:after="300" w:line="240" w:lineRule="auto"/>
+        <w:rPr>
+          <w:rFonts w:ascii="Segoe UI" w:eastAsia="Times New Roman" w:hAnsi="Segoe UI" w:cs="Segoe UI"/>
+          <w:kern w:val="0"/>
+          <w:sz w:val="21"/>
+          <w:szCs w:val="21"/>
+          <w14:ligatures w14:val="none"/>
+        </w:rPr>
+      </w:pPr>
+      <w:r>
+        <w:rPr>
+          <w:rFonts w:ascii="Segoe UI" w:eastAsia="Times New Roman" w:hAnsi="Segoe UI" w:cs="Segoe UI"/>
+          <w:kern w:val="0"/>
+          <w:sz w:val="21"/>
+          <w:szCs w:val="21"/>
+          <w14:ligatures w14:val="none"/>
+        </w:rPr>
+        <w:t>Let's assume that we use the sigmoid activation function as our activation function, which is given by:</w:t>
+      </w:r>
+    </w:p>
+    <w:p>
+      <w:pPr>
+        <w:pBdr>
+          <w:top w:val="single" w:sz="2" w:space="0" w:color="D9D9E3"/>
+          <w:left w:val="single" w:sz="2" w:space="0" w:color="D9D9E3"/>
+          <w:bottom w:val="single" w:sz="2" w:space="0" w:color="D9D9E3"/>
+          <w:right w:val="single" w:sz="2" w:space="0" w:color="D9D9E3"/>
+        </w:pBdr>
+        <w:spacing w:before="300" w:after="300" w:line="240" w:lineRule="auto"/>
+        <w:rPr>
+          <w:rFonts w:ascii="Segoe UI" w:eastAsia="Times New Roman" w:hAnsi="Segoe UI" w:cs="Segoe UI"/>
+          <w:kern w:val="0"/>
+          <w:sz w:val="21"/>
+          <w:szCs w:val="21"/>
+          <w14:ligatures w14:val="none"/>
+        </w:rPr>
+      </w:pPr>
+      <w:r>
+        <w:rPr>
+          <w:rFonts w:ascii="Segoe UI" w:eastAsia="Times New Roman" w:hAnsi="Segoe UI" w:cs="Segoe UI"/>
+          <w:kern w:val="0"/>
+          <w:sz w:val="21"/>
+          <w:szCs w:val="21"/>
+          <w14:ligatures w14:val="none"/>
+        </w:rPr>
+        <w:t>f(x) = 1 / (1 + e^(-x))</w:t>
+      </w:r>
+    </w:p>
+    <w:p>
+      <w:pPr>
+        <w:pBdr>
+          <w:top w:val="single" w:sz="2" w:space="0" w:color="D9D9E3"/>
+          <w:left w:val="single" w:sz="2" w:space="0" w:color="D9D9E3"/>
+          <w:bottom w:val="single" w:sz="2" w:space="0" w:color="D9D9E3"/>
+          <w:right w:val="single" w:sz="2" w:space="0" w:color="D9D9E3"/>
+        </w:pBdr>
+        <w:spacing w:before="300" w:after="300" w:line="240" w:lineRule="auto"/>
+        <w:rPr>
+          <w:rFonts w:ascii="Segoe UI" w:eastAsia="Times New Roman" w:hAnsi="Segoe UI" w:cs="Segoe UI"/>
+          <w:kern w:val="0"/>
+          <w:sz w:val="21"/>
+          <w:szCs w:val="21"/>
+          <w14:ligatures w14:val="none"/>
+        </w:rPr>
+      </w:pPr>
+      <w:r>
+        <w:rPr>
+          <w:rFonts w:ascii="Segoe UI" w:eastAsia="Times New Roman" w:hAnsi="Segoe UI" w:cs="Segoe UI"/>
+          <w:kern w:val="0"/>
+          <w:sz w:val="21"/>
+          <w:szCs w:val="21"/>
+          <w14:ligatures w14:val="none"/>
+        </w:rPr>
+        <w:t>Now, let's say that the input x = 1, the weight w = 0.5, and the weight v = 2. Using the above equations, we can calculate the output y as:</w:t>
+      </w:r>
+    </w:p>
+    <w:p>
+      <w:pPr>
+        <w:pBdr>
+          <w:top w:val="single" w:sz="2" w:space="0" w:color="D9D9E3"/>
+          <w:left w:val="single" w:sz="2" w:space="0" w:color="D9D9E3"/>
+          <w:bottom w:val="single" w:sz="2" w:space="0" w:color="D9D9E3"/>
+          <w:right w:val="single" w:sz="2" w:space="0" w:color="D9D9E3"/>
+        </w:pBdr>
+        <w:spacing w:before="300" w:after="300" w:line="240" w:lineRule="auto"/>
+        <w:rPr>
+          <w:rFonts w:ascii="Segoe UI" w:eastAsia="Times New Roman" w:hAnsi="Segoe UI" w:cs="Segoe UI"/>
+          <w:kern w:val="0"/>
+          <w:sz w:val="21"/>
+          <w:szCs w:val="21"/>
+          <w14:ligatures w14:val="none"/>
+        </w:rPr>
+      </w:pPr>
+      <w:r>
+        <w:rPr>
+          <w:rFonts w:ascii="Segoe UI" w:eastAsia="Times New Roman" w:hAnsi="Segoe UI" w:cs="Segoe UI"/>
+          <w:kern w:val="0"/>
+          <w:sz w:val="21"/>
+          <w:szCs w:val="21"/>
+          <w14:ligatures w14:val="none"/>
+        </w:rPr>
+        <w:t>y = 2 * f(0.5 * 1) = 2 * f(0.5) = 2 * 0.622 = 1.244</w:t>
+      </w:r>
+    </w:p>
+    <w:p>
+      <w:pPr>
+        <w:pBdr>
+          <w:top w:val="single" w:sz="2" w:space="0" w:color="D9D9E3"/>
+          <w:left w:val="single" w:sz="2" w:space="0" w:color="D9D9E3"/>
+          <w:bottom w:val="single" w:sz="2" w:space="0" w:color="D9D9E3"/>
+          <w:right w:val="single" w:sz="2" w:space="0" w:color="D9D9E3"/>
+        </w:pBdr>
+        <w:spacing w:before="300" w:after="300" w:line="240" w:lineRule="auto"/>
+        <w:rPr>
+          <w:rFonts w:ascii="Segoe UI" w:eastAsia="Times New Roman" w:hAnsi="Segoe UI" w:cs="Segoe UI"/>
+          <w:kern w:val="0"/>
+          <w:sz w:val="21"/>
+          <w:szCs w:val="21"/>
+          <w14:ligatures w14:val="none"/>
+        </w:rPr>
+      </w:pPr>
+      <w:r>
+        <w:rPr>
+          <w:rFonts w:ascii="Segoe UI" w:eastAsia="Times New Roman" w:hAnsi="Segoe UI" w:cs="Segoe UI"/>
+          <w:kern w:val="0"/>
+          <w:sz w:val="21"/>
+          <w:szCs w:val="21"/>
+          <w14:ligatures w14:val="none"/>
+        </w:rPr>
+        <w:lastRenderedPageBreak/>
+        <w:t>Notice that the output y is a non-linear transformation of the input x due to the non-linear sigmoid activation function. If we had used a linear activation function, such as f(x) = x, then the output y would have been a linear transformation of the input x, which would limit the neural network's ability to learn complex patterns and relationships in the data.</w:t>
+      </w:r>
+    </w:p>
+    <w:p>
+      <w:pPr>
+        <w:pBdr>
+          <w:top w:val="single" w:sz="2" w:space="0" w:color="D9D9E3"/>
+          <w:left w:val="single" w:sz="2" w:space="0" w:color="D9D9E3"/>
+          <w:bottom w:val="single" w:sz="2" w:space="0" w:color="D9D9E3"/>
+          <w:right w:val="single" w:sz="2" w:space="0" w:color="D9D9E3"/>
+        </w:pBdr>
+        <w:spacing w:before="300" w:after="100" w:line="240" w:lineRule="auto"/>
+        <w:rPr>
+          <w:rFonts w:ascii="Segoe UI" w:eastAsia="Times New Roman" w:hAnsi="Segoe UI" w:cs="Segoe UI"/>
+          <w:kern w:val="0"/>
+          <w:sz w:val="21"/>
+          <w:szCs w:val="21"/>
+          <w14:ligatures w14:val="none"/>
+        </w:rPr>
+      </w:pPr>
+      <w:r>
+        <w:rPr>
+          <w:rFonts w:ascii="Segoe UI" w:eastAsia="Times New Roman" w:hAnsi="Segoe UI" w:cs="Segoe UI"/>
+          <w:kern w:val="0"/>
+          <w:sz w:val="21"/>
+          <w:szCs w:val="21"/>
+          <w14:ligatures w14:val="none"/>
+        </w:rPr>
+        <w:t>Thus, the activation function introduces non-linearity into the neural network, allowing it to learn complex patterns and relationships in the data.</w:t>
+      </w:r>
+    </w:p>
+    <w:p>
+      <w:pPr>
+        <w:shd w:val="clear" w:color="auto" w:fill="343541"/>
+        <w:spacing w:after="0" w:line="240" w:lineRule="auto"/>
+        <w:rPr>
+          <w:rFonts w:ascii="Segoe UI" w:eastAsia="Times New Roman" w:hAnsi="Segoe UI" w:cs="Segoe UI"/>
+          <w:kern w:val="0"/>
+          <w:sz w:val="21"/>
+          <w:szCs w:val="21"/>
+          <w14:ligatures w14:val="none"/>
+        </w:rPr>
+      </w:pPr>
+      <w:r>
+        <w:rPr>
+          <w:rFonts w:ascii="Segoe UI" w:eastAsia="Times New Roman" w:hAnsi="Segoe UI" w:cs="Segoe UI"/>
+          <w:noProof/>
+          <w:kern w:val="0"/>
+          <w:sz w:val="21"/>
+          <w:szCs w:val="21"/>
+          <w:bdr w:val="none" w:sz="0" w:space="0" w:color="auto" w:frame="1"/>
+          <w14:ligatures w14:val="none"/>
+        </w:rPr>
+        <mc:AlternateContent>
+          <mc:Choice Requires="wps">
+            <w:drawing>
+              <wp:inline distT="0" distB="0" distL="0" distR="0">
+                <wp:extent cx="304800" cy="304800"/>
+                <wp:effectExtent l="0" t="0" r="0" b="0"/>
+                <wp:docPr id="1550837600" name="Rectangle 4"/>
+                <wp:cNvGraphicFramePr>
+                  <a:graphicFrameLocks xmlns:a="http://schemas.openxmlformats.org/drawingml/2006/main" noChangeAspect="1"/>
+                </wp:cNvGraphicFramePr>
+                <a:graphic xmlns:a="http://schemas.openxmlformats.org/drawingml/2006/main">
+                  <a:graphicData uri="http://schemas.microsoft.com/office/word/2010/wordprocessingShape">
+                    <wps:wsp>
+                      <wps:cNvSpPr>
+                        <a:spLocks noChangeAspect="1" noChangeArrowheads="1"/>
+                      </wps:cNvSpPr>
+                      <wps:spPr bwMode="auto">
+                        <a:xfrm>
+                          <a:off x="0" y="0"/>
+                          <a:ext cx="304800" cy="304800"/>
+                        </a:xfrm>
+                        <a:prstGeom prst="rect">
+                          <a:avLst/>
+                        </a:prstGeom>
+                        <a:noFill/>
+                        <a:ln>
+                          <a:noFill/>
+                        </a:ln>
+                        <a:extLst>
+                          <a:ext uri="{909E8E84-426E-40DD-AFC4-6F175D3DCCD1}">
+                            <a14:hiddenFill xmlns:a14="http://schemas.microsoft.com/office/drawing/2010/main">
+                              <a:solidFill>
+                                <a:srgbClr val="FFFFFF"/>
+                              </a:solidFill>
+                            </a14:hiddenFill>
+                          </a:ext>
+                          <a:ext uri="{91240B29-F687-4F45-9708-019B960494DF}">
+                            <a14:hiddenLine xmlns:a14="http://schemas.microsoft.com/office/drawing/2010/main" w="9525">
+                              <a:solidFill>
+                                <a:srgbClr val="000000"/>
+                              </a:solidFill>
+                              <a:miter lim="800000"/>
+                              <a:headEnd/>
+                              <a:tailEnd/>
+                            </a14:hiddenLine>
+                          </a:ext>
+                        </a:extLst>
+                      </wps:spPr>
+                      <wps:bodyPr rot="0" vert="horz" wrap="square" lIns="91440" tIns="45720" rIns="91440" bIns="45720" anchor="t" anchorCtr="0" upright="1">
+                        <a:noAutofit/>
+                      </wps:bodyPr>
+                    </wps:wsp>
+                  </a:graphicData>
+                </a:graphic>
+              </wp:inline>
+            </w:drawing>
+          </mc:Choice>
+          <mc:Fallback>
+            <w:pict>
+              <v:rect w14:anchorId="0200EB79" id="Rectangle 4" o:spid="_x0000_s1026" style="width:24pt;height:24pt;visibility:visible;mso-wrap-style:square;mso-left-percent:-10001;mso-top-percent:-10001;mso-position-horizontal:absolute;mso-position-horizontal-relative:char;mso-position-vertical:absolute;mso-position-vertical-relative:line;mso-left-percent:-10001;mso-top-percent:-10001;v-text-anchor:top" o:gfxdata="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" filled="f" stroked="f">
+                <o:lock v:ext="edit" aspectratio="t"/>
+                <w10:anchorlock/>
+              </v:rect>
+            </w:pict>
+          </mc:Fallback>
+        </mc:AlternateContent>
+      </w:r>
+      <w:r>
+        <w:rPr>
+          <w:rFonts w:ascii="Segoe UI" w:eastAsia="Times New Roman" w:hAnsi="Segoe UI" w:cs="Segoe UI"/>
+          <w:noProof/>
+          <w:kern w:val="0"/>
+          <w:sz w:val="21"/>
+          <w:szCs w:val="21"/>
+          <w:bdr w:val="none" w:sz="0" w:space="0" w:color="auto" w:frame="1"/>
+          <w14:ligatures w14:val="none"/>
+        </w:rPr>
+        <mc:AlternateContent>
+          <mc:Choice Requires="wps">
+            <w:drawing>
+              <wp:inline distT="0" distB="0" distL="0" distR="0">
+                <wp:extent cx="304800" cy="304800"/>
+                <wp:effectExtent l="0" t="0" r="0" b="0"/>
+                <wp:docPr id="1163949645" name="Rectangle 3" descr="Viveka S"/>
+                <wp:cNvGraphicFramePr>
+                  <a:graphicFrameLocks xmlns:a="http://schemas.openxmlformats.org/drawingml/2006/main" noChangeAspect="1"/>
+                </wp:cNvGraphicFramePr>
+                <a:graphic xmlns:a="http://schemas.openxmlformats.org/drawingml/2006/main">
+                  <a:graphicData uri="http://schemas.microsoft.com/office/word/2010/wordprocessingShape">
+                    <wps:wsp>
+                      <wps:cNvSpPr>
+                        <a:spLocks noChangeAspect="1" noChangeArrowheads="1"/>
+                      </wps:cNvSpPr>
+                      <wps:spPr bwMode="auto">
+                        <a:xfrm>
+                          <a:off x="0" y="0"/>
+                          <a:ext cx="304800" cy="304800"/>
+                        </a:xfrm>
+                        <a:prstGeom prst="rect">
+                          <a:avLst/>
+                        </a:prstGeom>
+                        <a:noFill/>
+                        <a:ln>
+                          <a:noFill/>
+                        </a:ln>
+                        <a:extLst>
+                          <a:ext uri="{909E8E84-426E-40DD-AFC4-6F175D3DCCD1}">
+                            <a14:hiddenFill xmlns:a14="http://schemas.microsoft.com/office/drawing/2010/main">
+                              <a:solidFill>
+                                <a:srgbClr val="FFFFFF"/>
+                              </a:solidFill>
+                            </a14:hiddenFill>
+                          </a:ext>
+                          <a:ext uri="{91240B29-F687-4F45-9708-019B960494DF}">
+                            <a14:hiddenLine xmlns:a14="http://schemas.microsoft.com/office/drawing/2010/main" w="9525">
+                              <a:solidFill>
+                                <a:srgbClr val="000000"/>
+                              </a:solidFill>
+                              <a:miter lim="800000"/>
+                              <a:headEnd/>
+                              <a:tailEnd/>
+                            </a14:hiddenLine>
+                          </a:ext>
+                        </a:extLst>
+                      </wps:spPr>
+                      <wps:bodyPr rot="0" vert="horz" wrap="square" lIns="91440" tIns="45720" rIns="91440" bIns="45720" anchor="t" anchorCtr="0" upright="1">
+                        <a:noAutofit/>
+                      </wps:bodyPr>
+                    </wps:wsp>
+                  </a:graphicData>
+                </a:graphic>
+              </wp:inline>
+            </w:drawing>
+          </mc:Choice>
+          <mc:Fallback>
+            <w:pict>
+              <v:rect w14:anchorId="3B3EA7F1" id="Rectangle 3" o:spid="_x0000_s1026" alt="Viveka S" style="width:24pt;height:24pt;visibility:visible;mso-wrap-style:square;mso-left-percent:-10001;mso-top-percent:-10001;mso-position-horizontal:absolute;mso-position-horizontal-relative:char;mso-position-vertical:absolute;mso-position-vertical-relative:line;mso-left-percent:-10001;mso-top-percent:-10001;v-text-anchor:top" o:gfxdata="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" filled="f" stroked="f">
+                <o:lock v:ext="edit" aspectratio="t"/>
+                <w10:anchorlock/>
+              </v:rect>
+            </w:pict>
+          </mc:Fallback>
+        </mc:AlternateContent>
+      </w:r>
+    </w:p>
+    <w:p>
+      <w:pPr>
+        <w:shd w:val="clear" w:color="auto" w:fill="343541"/>
+        <w:spacing w:after="100" w:line="240" w:lineRule="auto"/>
+        <w:rPr>
+          <w:rFonts w:ascii="Segoe UI" w:eastAsia="Times New Roman" w:hAnsi="Segoe UI" w:cs="Segoe UI"/>
+          <w:kern w:val="0"/>
+          <w:sz w:val="21"/>
+          <w:szCs w:val="21"/>
+          <w14:ligatures w14:val="none"/>
+        </w:rPr>
+      </w:pPr>
+      <w:r>
+        <w:rPr>
+          <w:rFonts w:ascii="Segoe UI" w:eastAsia="Times New Roman" w:hAnsi="Segoe UI" w:cs="Segoe UI"/>
+          <w:kern w:val="0"/>
+          <w:sz w:val="21"/>
+          <w:szCs w:val="21"/>
+          <w14:ligatures w14:val="none"/>
+        </w:rPr>
+        <w:t xml:space="preserve">Why is the </w:t>
+      </w:r>
+      <w:proofErr w:type="spellStart"/>
+      <w:r>
+        <w:rPr>
+          <w:rFonts w:ascii="Segoe UI" w:eastAsia="Times New Roman" w:hAnsi="Segoe UI" w:cs="Segoe UI"/>
+          <w:kern w:val="0"/>
+          <w:sz w:val="21"/>
+          <w:szCs w:val="21"/>
+          <w14:ligatures w14:val="none"/>
+        </w:rPr>
+        <w:t>non linear</w:t>
+      </w:r>
+      <w:proofErr w:type="spellEnd"/>
+      <w:r>
+        <w:rPr>
+          <w:rFonts w:ascii="Segoe UI" w:eastAsia="Times New Roman" w:hAnsi="Segoe UI" w:cs="Segoe UI"/>
+          <w:kern w:val="0"/>
+          <w:sz w:val="21"/>
+          <w:szCs w:val="21"/>
+          <w14:ligatures w14:val="none"/>
+        </w:rPr>
+        <w:t xml:space="preserve"> </w:t>
+      </w:r>
+      <w:proofErr w:type="spellStart"/>
+      <w:r>
+        <w:rPr>
+          <w:rFonts w:ascii="Segoe UI" w:eastAsia="Times New Roman" w:hAnsi="Segoe UI" w:cs="Segoe UI"/>
+          <w:kern w:val="0"/>
+          <w:sz w:val="21"/>
+          <w:szCs w:val="21"/>
+          <w14:ligatures w14:val="none"/>
+        </w:rPr>
+        <w:t>trandformation</w:t>
+      </w:r>
+      <w:proofErr w:type="spellEnd"/>
+      <w:r>
+        <w:rPr>
+          <w:rFonts w:ascii="Segoe UI" w:eastAsia="Times New Roman" w:hAnsi="Segoe UI" w:cs="Segoe UI"/>
+          <w:kern w:val="0"/>
+          <w:sz w:val="21"/>
+          <w:szCs w:val="21"/>
+          <w14:ligatures w14:val="none"/>
+        </w:rPr>
+        <w:t xml:space="preserve"> necessary in this case?</w:t>
+      </w:r>
+    </w:p>
+    <w:p>
+      <w:pPr>
+        <w:pBdr>
+          <w:top w:val="single" w:sz="2" w:space="0" w:color="D9D9E3"/>
+          <w:left w:val="single" w:sz="2" w:space="0" w:color="D9D9E3"/>
+          <w:bottom w:val="single" w:sz="2" w:space="0" w:color="D9D9E3"/>
+          <w:right w:val="single" w:sz="2" w:space="0" w:color="D9D9E3"/>
+        </w:pBdr>
+        <w:spacing w:after="300" w:line="240" w:lineRule="auto"/>
+        <w:rPr>
+          <w:rFonts w:ascii="Segoe UI" w:eastAsia="Times New Roman" w:hAnsi="Segoe UI" w:cs="Segoe UI"/>
+          <w:kern w:val="0"/>
+          <w:sz w:val="21"/>
+          <w:szCs w:val="21"/>
+          <w14:ligatures w14:val="none"/>
+        </w:rPr>
+      </w:pPr>
+      <w:r>
+        <w:rPr>
+          <w:rFonts w:ascii="Segoe UI" w:eastAsia="Times New Roman" w:hAnsi="Segoe UI" w:cs="Segoe UI"/>
+          <w:kern w:val="0"/>
+          <w:sz w:val="21"/>
+          <w:szCs w:val="21"/>
+          <w14:ligatures w14:val="none"/>
+        </w:rPr>
+        <w:t>Non-linear transformation is necessary in neural networks because it allows the network to model complex, non-linear relationships between the inputs and outputs.</w:t>
+      </w:r>
+    </w:p>
+    <w:p>
+      <w:pPr>
+        <w:pBdr>
+          <w:top w:val="single" w:sz="2" w:space="0" w:color="D9D9E3"/>
+          <w:left w:val="single" w:sz="2" w:space="0" w:color="D9D9E3"/>
+          <w:bottom w:val="single" w:sz="2" w:space="0" w:color="D9D9E3"/>
+          <w:right w:val="single" w:sz="2" w:space="0" w:color="D9D9E3"/>
+        </w:pBdr>
+        <w:spacing w:before="300" w:after="300" w:line="240" w:lineRule="auto"/>
+        <w:rPr>
+          <w:rFonts w:ascii="Segoe UI" w:eastAsia="Times New Roman" w:hAnsi="Segoe UI" w:cs="Segoe UI"/>
+          <w:kern w:val="0"/>
+          <w:sz w:val="21"/>
+          <w:szCs w:val="21"/>
+          <w14:ligatures w14:val="none"/>
+        </w:rPr>
+      </w:pPr>
+      <w:r>
+        <w:rPr>
+          <w:rFonts w:ascii="Segoe UI" w:eastAsia="Times New Roman" w:hAnsi="Segoe UI" w:cs="Segoe UI"/>
+          <w:kern w:val="0"/>
+          <w:sz w:val="21"/>
+          <w:szCs w:val="21"/>
+          <w14:ligatures w14:val="none"/>
+        </w:rPr>
+        <w:t>In many real-world problems, the relationship between the input and output is non-linear, meaning that a linear transformation of the inputs cannot accurately capture the relationship. For example, in image classification, the input is an image, and the output is the class label (e.g., cat, dog, bird, etc.). The relationship between the pixels in the image and the class label is highly non-linear, and a linear transformation of the pixels would not be able to capture this relationship accurately.</w:t>
+      </w:r>
+    </w:p>
+    <w:p>
+      <w:pPr>
+        <w:pBdr>
+          <w:top w:val="single" w:sz="2" w:space="0" w:color="D9D9E3"/>
+          <w:left w:val="single" w:sz="2" w:space="0" w:color="D9D9E3"/>
+          <w:bottom w:val="single" w:sz="2" w:space="0" w:color="D9D9E3"/>
+          <w:right w:val="single" w:sz="2" w:space="0" w:color="D9D9E3"/>
+        </w:pBdr>
+        <w:spacing w:before="300" w:after="300" w:line="240" w:lineRule="auto"/>
+        <w:rPr>
+          <w:rFonts w:ascii="Segoe UI" w:eastAsia="Times New Roman" w:hAnsi="Segoe UI" w:cs="Segoe UI"/>
+          <w:kern w:val="0"/>
+          <w:sz w:val="21"/>
+          <w:szCs w:val="21"/>
+          <w14:ligatures w14:val="none"/>
+        </w:rPr>
+      </w:pPr>
+      <w:r>
+        <w:rPr>
+          <w:rFonts w:ascii="Segoe UI" w:eastAsia="Times New Roman" w:hAnsi="Segoe UI" w:cs="Segoe UI"/>
+          <w:kern w:val="0"/>
+          <w:sz w:val="21"/>
+          <w:szCs w:val="21"/>
+          <w14:ligatures w14:val="none"/>
+        </w:rPr>
+        <w:t>By introducing non-linear activation functions, neural networks can learn to model non-linear relationships between the inputs and outputs, making them more powerful and flexible. Non-linear activation functions allow neural networks to learn complex patterns and relationships in the data that would be difficult or impossible to learn with linear models.</w:t>
+      </w:r>
+    </w:p>
+    <w:p>
+      <w:pPr>
+        <w:pBdr>
+          <w:top w:val="single" w:sz="2" w:space="0" w:color="D9D9E3"/>
+          <w:left w:val="single" w:sz="2" w:space="0" w:color="D9D9E3"/>
+          <w:bottom w:val="single" w:sz="2" w:space="0" w:color="D9D9E3"/>
+          <w:right w:val="single" w:sz="2" w:space="0" w:color="D9D9E3"/>
+        </w:pBdr>
+        <w:spacing w:before="300" w:after="100" w:line="240" w:lineRule="auto"/>
+        <w:rPr>
+          <w:rFonts w:ascii="Segoe UI" w:eastAsia="Times New Roman" w:hAnsi="Segoe UI" w:cs="Segoe UI"/>
+          <w:kern w:val="0"/>
+          <w:sz w:val="21"/>
+          <w:szCs w:val="21"/>
+          <w14:ligatures w14:val="none"/>
+        </w:rPr>
+      </w:pPr>
+      <w:r>
+        <w:rPr>
+          <w:rFonts w:ascii="Segoe UI" w:eastAsia="Times New Roman" w:hAnsi="Segoe UI" w:cs="Segoe UI"/>
+          <w:kern w:val="0"/>
+          <w:sz w:val="21"/>
+          <w:szCs w:val="21"/>
+          <w14:ligatures w14:val="none"/>
+        </w:rPr>
+        <w:t>Therefore, the non-linear transformation is necessary to enable the neural network to learn and represent complex, non-linear relationships between the inputs and outputs, making it more accurate and effective in solving real-world problems.</w:t>
+      </w:r>
+    </w:p>
+    <w:p>
+      <w:pPr>
+        <w:shd w:val="clear" w:color="auto" w:fill="343541"/>
+        <w:spacing w:after="0" w:line="240" w:lineRule="auto"/>
+        <w:rPr>
+          <w:rFonts w:ascii="Segoe UI" w:eastAsia="Times New Roman" w:hAnsi="Segoe UI" w:cs="Segoe UI"/>
+          <w:kern w:val="0"/>
+          <w:sz w:val="21"/>
+          <w:szCs w:val="21"/>
+          <w14:ligatures w14:val="none"/>
+        </w:rPr>
+      </w:pPr>
+      <w:r>
+        <w:rPr>
+          <w:rFonts w:ascii="Segoe UI" w:eastAsia="Times New Roman" w:hAnsi="Segoe UI" w:cs="Segoe UI"/>
+          <w:noProof/>
+          <w:kern w:val="0"/>
+          <w:sz w:val="21"/>
+          <w:szCs w:val="21"/>
+          <w:bdr w:val="none" w:sz="0" w:space="0" w:color="auto" w:frame="1"/>
+          <w14:ligatures w14:val="none"/>
+        </w:rPr>
+        <mc:AlternateContent>
+          <mc:Choice Requires="wps">
+            <w:drawing>
+              <wp:inline distT="0" distB="0" distL="0" distR="0">
+                <wp:extent cx="304800" cy="304800"/>
+                <wp:effectExtent l="0" t="0" r="0" b="0"/>
+                <wp:docPr id="1921557044" name="Rectangle 2"/>
+                <wp:cNvGraphicFramePr>
+                  <a:graphicFrameLocks xmlns:a="http://schemas.openxmlformats.org/drawingml/2006/main" noChangeAspect="1"/>
+                </wp:cNvGraphicFramePr>
+                <a:graphic xmlns:a="http://schemas.openxmlformats.org/drawingml/2006/main">
+                  <a:graphicData uri="http://schemas.microsoft.com/office/word/2010/wordprocessingShape">
+                    <wps:wsp>
+                      <wps:cNvSpPr>
+                        <a:spLocks noChangeAspect="1" noChangeArrowheads="1"/>
+                      </wps:cNvSpPr>
+                      <wps:spPr bwMode="auto">
+                        <a:xfrm>
+                          <a:off x="0" y="0"/>
+                          <a:ext cx="304800" cy="304800"/>
+                        </a:xfrm>
+                        <a:prstGeom prst="rect">
+                          <a:avLst/>
+                        </a:prstGeom>
+                        <a:noFill/>
+                        <a:ln>
+                          <a:noFill/>
+                        </a:ln>
+                        <a:extLst>
+                          <a:ext uri="{909E8E84-426E-40DD-AFC4-6F175D3DCCD1}">
+                            <a14:hiddenFill xmlns:a14="http://schemas.microsoft.com/office/drawing/2010/main">
+                              <a:solidFill>
+                                <a:srgbClr val="FFFFFF"/>
+                              </a:solidFill>
+                            </a14:hiddenFill>
+                          </a:ext>
+                          <a:ext uri="{91240B29-F687-4F45-9708-019B960494DF}">
+                            <a14:hiddenLine xmlns:a14="http://schemas.microsoft.com/office/drawing/2010/main" w="9525">
+                              <a:solidFill>
+                                <a:srgbClr val="000000"/>
+                              </a:solidFill>
+                              <a:miter lim="800000"/>
+                              <a:headEnd/>
+                              <a:tailEnd/>
+                            </a14:hiddenLine>
+                          </a:ext>
+                        </a:extLst>
+                      </wps:spPr>
+                      <wps:bodyPr rot="0" vert="horz" wrap="square" lIns="91440" tIns="45720" rIns="91440" bIns="45720" anchor="t" anchorCtr="0" upright="1">
+                        <a:noAutofit/>
+                      </wps:bodyPr>
+                    </wps:wsp>
+                  </a:graphicData>
+                </a:graphic>
+              </wp:inline>
+            </w:drawing>
+          </mc:Choice>
+          <mc:Fallback>
+            <w:pict>
+              <v:rect w14:anchorId="6C73F3C9" id="Rectangle 2" o:spid="_x0000_s1026" style="width:24pt;height:24pt;visibility:visible;mso-wrap-style:square;mso-left-percent:-10001;mso-top-percent:-10001;mso-position-horizontal:absolute;mso-position-horizontal-relative:char;mso-position-vertical:absolute;mso-position-vertical-relative:line;mso-left-percent:-10001;mso-top-percent:-10001;v-text-anchor:top" o:gfxdata="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" filled="f" stroked="f">
+                <o:lock v:ext="edit" aspectratio="t"/>
+                <w10:anchorlock/>
+              </v:rect>
+            </w:pict>
+          </mc:Fallback>
+        </mc:AlternateContent>
+      </w:r>
+      <w:r>
+        <w:rPr>
+          <w:rFonts w:ascii="Segoe UI" w:eastAsia="Times New Roman" w:hAnsi="Segoe UI" w:cs="Segoe UI"/>
+          <w:noProof/>
+          <w:kern w:val="0"/>
+          <w:sz w:val="21"/>
+          <w:szCs w:val="21"/>
+          <w:bdr w:val="none" w:sz="0" w:space="0" w:color="auto" w:frame="1"/>
+          <w14:ligatures w14:val="none"/>
+        </w:rPr>
+        <mc:AlternateContent>
+          <mc:Choice Requires="wps">
+            <w:drawing>
+              <wp:inline distT="0" distB="0" distL="0" distR="0">
+                <wp:extent cx="304800" cy="304800"/>
+                <wp:effectExtent l="0" t="0" r="0" b="0"/>
+                <wp:docPr id="1701169414" name="Rectangle 1" descr="Viveka S"/>
+                <wp:cNvGraphicFramePr>
+                  <a:graphicFrameLocks xmlns:a="http://schemas.openxmlformats.org/drawingml/2006/main" noChangeAspect="1"/>
+                </wp:cNvGraphicFramePr>
+                <a:graphic xmlns:a="http://schemas.openxmlformats.org/drawingml/2006/main">
+                  <a:graphicData uri="http://schemas.microsoft.com/office/word/2010/wordprocessingShape">
+                    <wps:wsp>
+                      <wps:cNvSpPr>
+                        <a:spLocks noChangeAspect="1" noChangeArrowheads="1"/>
+                      </wps:cNvSpPr>
+                      <wps:spPr bwMode="auto">
+                        <a:xfrm>
+                          <a:off x="0" y="0"/>
+                          <a:ext cx="304800" cy="304800"/>
+                        </a:xfrm>
+                        <a:prstGeom prst="rect">
+                          <a:avLst/>
+                        </a:prstGeom>
+                        <a:noFill/>
+                        <a:ln>
+                          <a:noFill/>
+                        </a:ln>
+                        <a:extLst>
+                          <a:ext uri="{909E8E84-426E-40DD-AFC4-6F175D3DCCD1}">
+                            <a14:hiddenFill xmlns:a14="http://schemas.microsoft.com/office/drawing/2010/main">
+                              <a:solidFill>
+                                <a:srgbClr val="FFFFFF"/>
+                              </a:solidFill>
+                            </a14:hiddenFill>
+                          </a:ext>
+                          <a:ext uri="{91240B29-F687-4F45-9708-019B960494DF}">
+                            <a14:hiddenLine xmlns:a14="http://schemas.microsoft.com/office/drawing/2010/main" w="9525">
+                              <a:solidFill>
+                                <a:srgbClr val="000000"/>
+                              </a:solidFill>
+                              <a:miter lim="800000"/>
+                              <a:headEnd/>
+                              <a:tailEnd/>
+                            </a14:hiddenLine>
+                          </a:ext>
+                        </a:extLst>
+                      </wps:spPr>
+                      <wps:bodyPr rot="0" vert="horz" wrap="square" lIns="91440" tIns="45720" rIns="91440" bIns="45720" anchor="t" anchorCtr="0" upright="1">
+                        <a:noAutofit/>
+                      </wps:bodyPr>
+                    </wps:wsp>
+                  </a:graphicData>
+                </a:graphic>
+              </wp:inline>
+            </w:drawing>
+          </mc:Choice>
+          <mc:Fallback>
+            <w:pict>
+              <v:rect w14:anchorId="3CEB7DD3" id="Rectangle 1" o:spid="_x0000_s1026" alt="Viveka S" style="width:24pt;height:24pt;visibility:visible;mso-wrap-style:square;mso-left-percent:-10001;mso-top-percent:-10001;mso-position-horizontal:absolute;mso-position-horizontal-relative:char;mso-position-vertical:absolute;mso-position-vertical-relative:line;mso-left-percent:-10001;mso-top-percent:-10001;v-text-anchor:top" o:gfxdata="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" filled="f" stroked="f">
+                <o:lock v:ext="edit" aspectratio="t"/>
+                <w10:anchorlock/>
+              </v:rect>
+            </w:pict>
+          </mc:Fallback>
+        </mc:AlternateContent>
+      </w:r>
+    </w:p>
+    <w:p>
+      <w:pPr>
+        <w:shd w:val="clear" w:color="auto" w:fill="343541"/>
+        <w:spacing w:after="100" w:line="240" w:lineRule="auto"/>
+        <w:rPr>
+          <w:rFonts w:ascii="Segoe UI" w:eastAsia="Times New Roman" w:hAnsi="Segoe UI" w:cs="Segoe UI"/>
+          <w:kern w:val="0"/>
+          <w:sz w:val="21"/>
+          <w:szCs w:val="21"/>
+          <w14:ligatures w14:val="none"/>
+        </w:rPr>
+      </w:pPr>
+      <w:r>
+        <w:rPr>
+          <w:rFonts w:ascii="Segoe UI" w:eastAsia="Times New Roman" w:hAnsi="Segoe UI" w:cs="Segoe UI"/>
+          <w:kern w:val="0"/>
+          <w:sz w:val="21"/>
+          <w:szCs w:val="21"/>
+          <w14:ligatures w14:val="none"/>
+        </w:rPr>
+        <w:t xml:space="preserve">In a Sigmoid function, the output is just 0 and 1 which is multiplied with the input right? How is that decided as in how are the samples chosen to </w:t>
+      </w:r>
+      <w:proofErr w:type="spellStart"/>
+      <w:r>
+        <w:rPr>
+          <w:rFonts w:ascii="Segoe UI" w:eastAsia="Times New Roman" w:hAnsi="Segoe UI" w:cs="Segoe UI"/>
+          <w:kern w:val="0"/>
+          <w:sz w:val="21"/>
+          <w:szCs w:val="21"/>
+          <w14:ligatures w14:val="none"/>
+        </w:rPr>
+        <w:t>to</w:t>
+      </w:r>
+      <w:proofErr w:type="spellEnd"/>
+      <w:r>
+        <w:rPr>
+          <w:rFonts w:ascii="Segoe UI" w:eastAsia="Times New Roman" w:hAnsi="Segoe UI" w:cs="Segoe UI"/>
+          <w:kern w:val="0"/>
+          <w:sz w:val="21"/>
+          <w:szCs w:val="21"/>
+          <w14:ligatures w14:val="none"/>
+        </w:rPr>
+        <w:t xml:space="preserve"> be dropped or </w:t>
+      </w:r>
+      <w:proofErr w:type="spellStart"/>
+      <w:r>
+        <w:rPr>
+          <w:rFonts w:ascii="Segoe UI" w:eastAsia="Times New Roman" w:hAnsi="Segoe UI" w:cs="Segoe UI"/>
+          <w:kern w:val="0"/>
+          <w:sz w:val="21"/>
+          <w:szCs w:val="21"/>
+          <w14:ligatures w14:val="none"/>
+        </w:rPr>
+        <w:t>consiodered</w:t>
+      </w:r>
+      <w:proofErr w:type="spellEnd"/>
+      <w:r>
+        <w:rPr>
+          <w:rFonts w:ascii="Segoe UI" w:eastAsia="Times New Roman" w:hAnsi="Segoe UI" w:cs="Segoe UI"/>
+          <w:kern w:val="0"/>
+          <w:sz w:val="21"/>
+          <w:szCs w:val="21"/>
+          <w14:ligatures w14:val="none"/>
+        </w:rPr>
+        <w:t>(0 or 1)?</w:t>
+      </w:r>
+    </w:p>
+    <w:p>
+      <w:pPr>
+        <w:pBdr>
+          <w:top w:val="single" w:sz="2" w:space="0" w:color="D9D9E3"/>
+          <w:left w:val="single" w:sz="2" w:space="0" w:color="D9D9E3"/>
+          <w:bottom w:val="single" w:sz="2" w:space="0" w:color="D9D9E3"/>
+          <w:right w:val="single" w:sz="2" w:space="0" w:color="D9D9E3"/>
+        </w:pBdr>
+        <w:spacing w:after="300" w:line="240" w:lineRule="auto"/>
+        <w:rPr>
+          <w:rFonts w:ascii="Segoe UI" w:eastAsia="Times New Roman" w:hAnsi="Segoe UI" w:cs="Segoe UI"/>
+          <w:kern w:val="0"/>
+          <w:sz w:val="21"/>
+          <w:szCs w:val="21"/>
+          <w14:ligatures w14:val="none"/>
+        </w:rPr>
+      </w:pPr>
+      <w:r>
+        <w:rPr>
+          <w:rFonts w:ascii="Segoe UI" w:eastAsia="Times New Roman" w:hAnsi="Segoe UI" w:cs="Segoe UI"/>
+          <w:kern w:val="0"/>
+          <w:sz w:val="21"/>
+          <w:szCs w:val="21"/>
+          <w14:ligatures w14:val="none"/>
+        </w:rPr>
+        <w:t>The sigmoid function is an activation function that takes a real-valued input and outputs a value between 0 and 1. The output of the sigmoid function is not just 0 and 1, but rather a continuous value that represents the probability of the neuron being activated or "firing".</w:t>
+      </w:r>
+    </w:p>
+    <w:p>
+      <w:pPr>
+        <w:pBdr>
+          <w:top w:val="single" w:sz="2" w:space="0" w:color="D9D9E3"/>
+          <w:left w:val="single" w:sz="2" w:space="0" w:color="D9D9E3"/>
+          <w:bottom w:val="single" w:sz="2" w:space="0" w:color="D9D9E3"/>
+          <w:right w:val="single" w:sz="2" w:space="0" w:color="D9D9E3"/>
+        </w:pBdr>
+        <w:spacing w:before="300" w:after="300" w:line="240" w:lineRule="auto"/>
+        <w:rPr>
+          <w:rFonts w:ascii="Segoe UI" w:eastAsia="Times New Roman" w:hAnsi="Segoe UI" w:cs="Segoe UI"/>
+          <w:kern w:val="0"/>
+          <w:sz w:val="21"/>
+          <w:szCs w:val="21"/>
+          <w14:ligatures w14:val="none"/>
+        </w:rPr>
+      </w:pPr>
+      <w:r>
+        <w:rPr>
+          <w:rFonts w:ascii="Segoe UI" w:eastAsia="Times New Roman" w:hAnsi="Segoe UI" w:cs="Segoe UI"/>
+          <w:kern w:val="0"/>
+          <w:sz w:val="21"/>
+          <w:szCs w:val="21"/>
+          <w14:ligatures w14:val="none"/>
+        </w:rPr>
+        <w:t>The sigmoid function is defined as:</w:t>
+      </w:r>
+    </w:p>
+    <w:p>
+      <w:pPr>
+        <w:pBdr>
+          <w:top w:val="single" w:sz="2" w:space="0" w:color="D9D9E3"/>
+          <w:left w:val="single" w:sz="2" w:space="0" w:color="D9D9E3"/>
+          <w:bottom w:val="single" w:sz="2" w:space="0" w:color="D9D9E3"/>
+          <w:right w:val="single" w:sz="2" w:space="0" w:color="D9D9E3"/>
+        </w:pBdr>
+        <w:spacing w:before="300" w:after="300" w:line="240" w:lineRule="auto"/>
+        <w:rPr>
+          <w:rFonts w:ascii="Segoe UI" w:eastAsia="Times New Roman" w:hAnsi="Segoe UI" w:cs="Segoe UI"/>
+          <w:kern w:val="0"/>
+          <w:sz w:val="21"/>
+          <w:szCs w:val="21"/>
+          <w14:ligatures w14:val="none"/>
+        </w:rPr>
+      </w:pPr>
+      <w:r>
+        <w:rPr>
+          <w:rFonts w:ascii="Segoe UI" w:eastAsia="Times New Roman" w:hAnsi="Segoe UI" w:cs="Segoe UI"/>
+          <w:kern w:val="0"/>
+          <w:sz w:val="21"/>
+          <w:szCs w:val="21"/>
+          <w14:ligatures w14:val="none"/>
+        </w:rPr>
+        <w:t>f(x) = 1 / (1 + e^(-x))</w:t>
+      </w:r>
+    </w:p>
+    <w:p>
+      <w:pPr>
+        <w:pBdr>
+          <w:top w:val="single" w:sz="2" w:space="0" w:color="D9D9E3"/>
+          <w:left w:val="single" w:sz="2" w:space="0" w:color="D9D9E3"/>
+          <w:bottom w:val="single" w:sz="2" w:space="0" w:color="D9D9E3"/>
+          <w:right w:val="single" w:sz="2" w:space="0" w:color="D9D9E3"/>
+        </w:pBdr>
+        <w:spacing w:before="300" w:after="300" w:line="240" w:lineRule="auto"/>
+        <w:rPr>
+          <w:rFonts w:ascii="Segoe UI" w:eastAsia="Times New Roman" w:hAnsi="Segoe UI" w:cs="Segoe UI"/>
+          <w:kern w:val="0"/>
+          <w:sz w:val="21"/>
+          <w:szCs w:val="21"/>
+          <w14:ligatures w14:val="none"/>
+        </w:rPr>
+      </w:pPr>
+      <w:r>
+        <w:rPr>
+          <w:rFonts w:ascii="Segoe UI" w:eastAsia="Times New Roman" w:hAnsi="Segoe UI" w:cs="Segoe UI"/>
+          <w:kern w:val="0"/>
+          <w:sz w:val="21"/>
+          <w:szCs w:val="21"/>
+          <w14:ligatures w14:val="none"/>
+        </w:rPr>
+        <w:t>where x is the input to the function.</w:t>
+      </w:r>
+    </w:p>
+    <w:p>
+      <w:pPr>
+        <w:pBdr>
+          <w:top w:val="single" w:sz="2" w:space="0" w:color="D9D9E3"/>
+          <w:left w:val="single" w:sz="2" w:space="0" w:color="D9D9E3"/>
+          <w:bottom w:val="single" w:sz="2" w:space="0" w:color="D9D9E3"/>
+          <w:right w:val="single" w:sz="2" w:space="0" w:color="D9D9E3"/>
+        </w:pBdr>
+        <w:spacing w:before="300" w:after="300" w:line="240" w:lineRule="auto"/>
+        <w:rPr>
+          <w:rFonts w:ascii="Segoe UI" w:eastAsia="Times New Roman" w:hAnsi="Segoe UI" w:cs="Segoe UI"/>
+          <w:kern w:val="0"/>
+          <w:sz w:val="21"/>
+          <w:szCs w:val="21"/>
+          <w14:ligatures w14:val="none"/>
+        </w:rPr>
+      </w:pPr>
+      <w:r>
+        <w:rPr>
+          <w:rFonts w:ascii="Segoe UI" w:eastAsia="Times New Roman" w:hAnsi="Segoe UI" w:cs="Segoe UI"/>
+          <w:kern w:val="0"/>
+          <w:sz w:val="21"/>
+          <w:szCs w:val="21"/>
+          <w14:ligatures w14:val="none"/>
+        </w:rPr>
+        <w:t>When the input x is positive, the output of the sigmoid function is closer to 1, indicating that the neuron is more likely to be activated. Conversely, when the input x is negative, the output of the sigmoid function is closer to 0, indicating that the neuron is less likely to be activated.</w:t>
+      </w:r>
+    </w:p>
+    <w:p>
+      <w:pPr>
+        <w:pBdr>
+          <w:top w:val="single" w:sz="2" w:space="0" w:color="D9D9E3"/>
+          <w:left w:val="single" w:sz="2" w:space="0" w:color="D9D9E3"/>
+          <w:bottom w:val="single" w:sz="2" w:space="0" w:color="D9D9E3"/>
+          <w:right w:val="single" w:sz="2" w:space="0" w:color="D9D9E3"/>
+        </w:pBdr>
+        <w:spacing w:before="300" w:after="300" w:line="240" w:lineRule="auto"/>
+        <w:rPr>
+          <w:rFonts w:ascii="Segoe UI" w:eastAsia="Times New Roman" w:hAnsi="Segoe UI" w:cs="Segoe UI"/>
+          <w:kern w:val="0"/>
+          <w:sz w:val="21"/>
+          <w:szCs w:val="21"/>
+          <w14:ligatures w14:val="none"/>
+        </w:rPr>
+      </w:pPr>
+      <w:r>
+        <w:rPr>
+          <w:rFonts w:ascii="Segoe UI" w:eastAsia="Times New Roman" w:hAnsi="Segoe UI" w:cs="Segoe UI"/>
+          <w:kern w:val="0"/>
+          <w:sz w:val="21"/>
+          <w:szCs w:val="21"/>
+          <w14:ligatures w14:val="none"/>
+        </w:rPr>
+        <w:lastRenderedPageBreak/>
+        <w:t>In a neural network, the sigmoid function is typically used as the activation function in the output layer of a binary classification task. The output of the sigmoid function can be interpreted as the probability of the input belonging to one of the two classes (e.g., 0 or 1).</w:t>
+      </w:r>
+    </w:p>
+    <w:p>
+      <w:pPr>
+        <w:pBdr>
+          <w:top w:val="single" w:sz="2" w:space="0" w:color="D9D9E3"/>
+          <w:left w:val="single" w:sz="2" w:space="0" w:color="D9D9E3"/>
+          <w:bottom w:val="single" w:sz="2" w:space="0" w:color="D9D9E3"/>
+          <w:right w:val="single" w:sz="2" w:space="0" w:color="D9D9E3"/>
+        </w:pBdr>
+        <w:spacing w:before="300" w:after="300" w:line="240" w:lineRule="auto"/>
+        <w:rPr>
+          <w:rFonts w:ascii="Segoe UI" w:eastAsia="Times New Roman" w:hAnsi="Segoe UI" w:cs="Segoe UI"/>
+          <w:kern w:val="0"/>
+          <w:sz w:val="21"/>
+          <w:szCs w:val="21"/>
+          <w14:ligatures w14:val="none"/>
+        </w:rPr>
+      </w:pPr>
+      <w:r>
+        <w:rPr>
+          <w:rFonts w:ascii="Segoe UI" w:eastAsia="Times New Roman" w:hAnsi="Segoe UI" w:cs="Segoe UI"/>
+          <w:kern w:val="0"/>
+          <w:sz w:val="21"/>
+          <w:szCs w:val="21"/>
+          <w14:ligatures w14:val="none"/>
+        </w:rPr>
+        <w:t>To decide whether a sample should be classified as 0 or 1, a threshold value is used. If the output of the sigmoid function is greater than the threshold value, the sample is classified as 1, otherwise, it is classified as 0.</w:t>
+      </w:r>
+    </w:p>
+    <w:p>
+      <w:pPr>
+        <w:pBdr>
+          <w:top w:val="single" w:sz="2" w:space="0" w:color="D9D9E3"/>
+          <w:left w:val="single" w:sz="2" w:space="0" w:color="D9D9E3"/>
+          <w:bottom w:val="single" w:sz="2" w:space="0" w:color="D9D9E3"/>
+          <w:right w:val="single" w:sz="2" w:space="0" w:color="D9D9E3"/>
+        </w:pBdr>
+        <w:spacing w:before="300" w:after="300" w:line="240" w:lineRule="auto"/>
+        <w:rPr>
+          <w:rFonts w:ascii="Segoe UI" w:eastAsia="Times New Roman" w:hAnsi="Segoe UI" w:cs="Segoe UI"/>
+          <w:kern w:val="0"/>
+          <w:sz w:val="21"/>
+          <w:szCs w:val="21"/>
+          <w14:ligatures w14:val="none"/>
+        </w:rPr>
+      </w:pPr>
+      <w:r>
+        <w:rPr>
+          <w:rFonts w:ascii="Segoe UI" w:eastAsia="Times New Roman" w:hAnsi="Segoe UI" w:cs="Segoe UI"/>
+          <w:kern w:val="0"/>
+          <w:sz w:val="21"/>
+          <w:szCs w:val="21"/>
+          <w14:ligatures w14:val="none"/>
+        </w:rPr>
+        <w:t xml:space="preserve">The </w:t>
+      </w:r>
+      <w:r>
+        <w:rPr>
+          <w:rFonts w:ascii="Segoe UI" w:eastAsia="Times New Roman" w:hAnsi="Segoe UI" w:cs="Segoe UI"/>
+          <w:kern w:val="0"/>
+          <w:sz w:val="21"/>
+          <w:szCs w:val="21"/>
+          <w:highlight w:val="yellow"/>
+          <w14:ligatures w14:val="none"/>
+        </w:rPr>
+        <w:t>threshold value is a parameter that can be tuned during the training of the neural network</w:t>
+      </w:r>
+      <w:r>
+        <w:rPr>
+          <w:rFonts w:ascii="Segoe UI" w:eastAsia="Times New Roman" w:hAnsi="Segoe UI" w:cs="Segoe UI"/>
+          <w:kern w:val="0"/>
+          <w:sz w:val="21"/>
+          <w:szCs w:val="21"/>
+          <w14:ligatures w14:val="none"/>
+        </w:rPr>
+        <w:t>. The optimal threshold value depends on the specific problem and the distribution of the data.</w:t>
+      </w:r>
+    </w:p>
+    <w:p>
+      <w:pPr>
+        <w:pBdr>
+          <w:top w:val="single" w:sz="2" w:space="0" w:color="D9D9E3"/>
+          <w:left w:val="single" w:sz="2" w:space="0" w:color="D9D9E3"/>
+          <w:bottom w:val="single" w:sz="2" w:space="0" w:color="D9D9E3"/>
+          <w:right w:val="single" w:sz="2" w:space="0" w:color="D9D9E3"/>
+        </w:pBdr>
+        <w:spacing w:before="300" w:after="100" w:line="240" w:lineRule="auto"/>
+        <w:rPr>
+          <w:rFonts w:ascii="Segoe UI" w:eastAsia="Times New Roman" w:hAnsi="Segoe UI" w:cs="Segoe UI"/>
+          <w:kern w:val="0"/>
+          <w:sz w:val="21"/>
+          <w:szCs w:val="21"/>
+          <w14:ligatures w14:val="none"/>
+        </w:rPr>
+      </w:pPr>
+      <w:r>
+        <w:rPr>
+          <w:rFonts w:ascii="Segoe UI" w:eastAsia="Times New Roman" w:hAnsi="Segoe UI" w:cs="Segoe UI"/>
+          <w:kern w:val="0"/>
+          <w:sz w:val="21"/>
+          <w:szCs w:val="21"/>
+          <w14:ligatures w14:val="none"/>
+        </w:rPr>
+        <w:t xml:space="preserve">It is worth noting that in many cases, </w:t>
+      </w:r>
+      <w:r>
+        <w:rPr>
+          <w:rFonts w:ascii="Segoe UI" w:eastAsia="Times New Roman" w:hAnsi="Segoe UI" w:cs="Segoe UI"/>
+          <w:kern w:val="0"/>
+          <w:sz w:val="21"/>
+          <w:szCs w:val="21"/>
+          <w:highlight w:val="yellow"/>
+          <w14:ligatures w14:val="none"/>
+        </w:rPr>
+        <w:t xml:space="preserve">the sigmoid function is not used as the activation function in the hidden layers of a neural network because it can suffer from the "vanishing gradient" problem, which can make training the network more difficult. Instead, other activation functions such as </w:t>
+      </w:r>
+      <w:proofErr w:type="spellStart"/>
+      <w:r>
+        <w:rPr>
+          <w:rFonts w:ascii="Segoe UI" w:eastAsia="Times New Roman" w:hAnsi="Segoe UI" w:cs="Segoe UI"/>
+          <w:kern w:val="0"/>
+          <w:sz w:val="21"/>
+          <w:szCs w:val="21"/>
+          <w:highlight w:val="yellow"/>
+          <w14:ligatures w14:val="none"/>
+        </w:rPr>
+        <w:t>ReLU</w:t>
+      </w:r>
+      <w:proofErr w:type="spellEnd"/>
+      <w:r>
+        <w:rPr>
+          <w:rFonts w:ascii="Segoe UI" w:eastAsia="Times New Roman" w:hAnsi="Segoe UI" w:cs="Segoe UI"/>
+          <w:kern w:val="0"/>
+          <w:sz w:val="21"/>
+          <w:szCs w:val="21"/>
+          <w:highlight w:val="yellow"/>
+          <w14:ligatures w14:val="none"/>
+        </w:rPr>
+        <w:t xml:space="preserve"> or its variants are commonly used in the hidden layers of a neural network.</w:t>
+      </w:r>
+    </w:p>
+    <w:p>
+      <w:pPr>
+        <w:shd w:val="clear" w:color="auto" w:fill="343541"/>
+        <w:spacing w:after="100" w:line="240" w:lineRule="auto"/>
+        <w:rPr>
+          <w:rFonts w:ascii="Segoe UI" w:eastAsia="Times New Roman" w:hAnsi="Segoe UI" w:cs="Segoe UI"/>
+          <w:kern w:val="0"/>
+          <w:sz w:val="21"/>
+          <w:szCs w:val="21"/>
+          <w14:ligatures w14:val="none"/>
+        </w:rPr>
+      </w:pPr>
+      <w:r>
+        <w:rPr>
+          <w:rFonts w:ascii="Segoe UI" w:eastAsia="Times New Roman" w:hAnsi="Segoe UI" w:cs="Segoe UI"/>
+          <w:kern w:val="0"/>
+          <w:sz w:val="21"/>
+          <w:szCs w:val="21"/>
+          <w14:ligatures w14:val="none"/>
+        </w:rPr>
+        <w:t xml:space="preserve">What is the difference between sigmoid and </w:t>
+      </w:r>
+      <w:proofErr w:type="spellStart"/>
+      <w:r>
+        <w:rPr>
+          <w:rFonts w:ascii="Segoe UI" w:eastAsia="Times New Roman" w:hAnsi="Segoe UI" w:cs="Segoe UI"/>
+          <w:kern w:val="0"/>
+          <w:sz w:val="21"/>
+          <w:szCs w:val="21"/>
+          <w14:ligatures w14:val="none"/>
+        </w:rPr>
+        <w:t>ReLU</w:t>
+      </w:r>
+      <w:proofErr w:type="spellEnd"/>
+      <w:r>
+        <w:rPr>
+          <w:rFonts w:ascii="Segoe UI" w:eastAsia="Times New Roman" w:hAnsi="Segoe UI" w:cs="Segoe UI"/>
+          <w:kern w:val="0"/>
+          <w:sz w:val="21"/>
+          <w:szCs w:val="21"/>
+          <w14:ligatures w14:val="none"/>
+        </w:rPr>
+        <w:t>?</w:t>
+      </w:r>
+    </w:p>
+    <w:p>
+      <w:pPr>
+        <w:pBdr>
+          <w:top w:val="single" w:sz="2" w:space="0" w:color="D9D9E3"/>
+          <w:left w:val="single" w:sz="2" w:space="0" w:color="D9D9E3"/>
+          <w:bottom w:val="single" w:sz="2" w:space="0" w:color="D9D9E3"/>
+          <w:right w:val="single" w:sz="2" w:space="0" w:color="D9D9E3"/>
+        </w:pBdr>
+        <w:spacing w:after="300" w:line="240" w:lineRule="auto"/>
+        <w:rPr>
+          <w:rFonts w:ascii="Segoe UI" w:eastAsia="Times New Roman" w:hAnsi="Segoe UI" w:cs="Segoe UI"/>
+          <w:kern w:val="0"/>
+          <w:sz w:val="21"/>
+          <w:szCs w:val="21"/>
+          <w14:ligatures w14:val="none"/>
+        </w:rPr>
+      </w:pPr>
+      <w:r>
+        <w:rPr>
+          <w:rFonts w:ascii="Segoe UI" w:eastAsia="Times New Roman" w:hAnsi="Segoe UI" w:cs="Segoe UI"/>
+          <w:kern w:val="0"/>
+          <w:sz w:val="21"/>
+          <w:szCs w:val="21"/>
+          <w14:ligatures w14:val="none"/>
+        </w:rPr>
+        <w:t xml:space="preserve">The sigmoid and </w:t>
+      </w:r>
+      <w:proofErr w:type="spellStart"/>
+      <w:r>
+        <w:rPr>
+          <w:rFonts w:ascii="Segoe UI" w:eastAsia="Times New Roman" w:hAnsi="Segoe UI" w:cs="Segoe UI"/>
+          <w:kern w:val="0"/>
+          <w:sz w:val="21"/>
+          <w:szCs w:val="21"/>
+          <w14:ligatures w14:val="none"/>
+        </w:rPr>
+        <w:t>ReLU</w:t>
+      </w:r>
+      <w:proofErr w:type="spellEnd"/>
+      <w:r>
+        <w:rPr>
+          <w:rFonts w:ascii="Segoe UI" w:eastAsia="Times New Roman" w:hAnsi="Segoe UI" w:cs="Segoe UI"/>
+          <w:kern w:val="0"/>
+          <w:sz w:val="21"/>
+          <w:szCs w:val="21"/>
+          <w14:ligatures w14:val="none"/>
+        </w:rPr>
+        <w:t xml:space="preserve"> (Rectified Linear Unit) are both commonly used activation functions in neural networks, but they differ in several key ways.</w:t>
+      </w:r>
+    </w:p>
+    <w:p>
+      <w:pPr>
+        <w:numPr>
+          <w:ilvl w:val="0"/>
+          <w:numId w:val="1"/>
+        </w:numPr>
+        <w:pBdr>
+          <w:top w:val="single" w:sz="2" w:space="0" w:color="D9D9E3"/>
+          <w:left w:val="single" w:sz="2" w:space="5" w:color="D9D9E3"/>
+          <w:bottom w:val="single" w:sz="2" w:space="0" w:color="D9D9E3"/>
+          <w:right w:val="single" w:sz="2" w:space="0" w:color="D9D9E3"/>
+        </w:pBdr>
+        <w:spacing w:after="0" w:line="240" w:lineRule="auto"/>
+        <w:rPr>
+          <w:rFonts w:ascii="Segoe UI" w:eastAsia="Times New Roman" w:hAnsi="Segoe UI" w:cs="Segoe UI"/>
+          <w:kern w:val="0"/>
+          <w:sz w:val="21"/>
+          <w:szCs w:val="21"/>
+          <w14:ligatures w14:val="none"/>
+        </w:rPr>
+      </w:pPr>
+      <w:r>
+        <w:rPr>
+          <w:rFonts w:ascii="Segoe UI" w:eastAsia="Times New Roman" w:hAnsi="Segoe UI" w:cs="Segoe UI"/>
+          <w:kern w:val="0"/>
+          <w:sz w:val="21"/>
+          <w:szCs w:val="21"/>
+          <w14:ligatures w14:val="none"/>
+        </w:rPr>
+        <w:t xml:space="preserve">Range of outputs: The sigmoid function outputs a value between 0 and 1, which can be interpreted as a probability of a neuron being activated. On the other hand, </w:t>
+      </w:r>
+      <w:proofErr w:type="spellStart"/>
+      <w:r>
+        <w:rPr>
+          <w:rFonts w:ascii="Segoe UI" w:eastAsia="Times New Roman" w:hAnsi="Segoe UI" w:cs="Segoe UI"/>
+          <w:kern w:val="0"/>
+          <w:sz w:val="21"/>
+          <w:szCs w:val="21"/>
+          <w14:ligatures w14:val="none"/>
+        </w:rPr>
+        <w:t>ReLU</w:t>
+      </w:r>
+      <w:proofErr w:type="spellEnd"/>
+      <w:r>
+        <w:rPr>
+          <w:rFonts w:ascii="Segoe UI" w:eastAsia="Times New Roman" w:hAnsi="Segoe UI" w:cs="Segoe UI"/>
+          <w:kern w:val="0"/>
+          <w:sz w:val="21"/>
+          <w:szCs w:val="21"/>
+          <w14:ligatures w14:val="none"/>
+        </w:rPr>
+        <w:t xml:space="preserve"> outputs values between 0 and infinity, which means that it does not bound the output to a specific range.</w:t>
+      </w:r>
+    </w:p>
+    <w:p>
+      <w:pPr>
+        <w:numPr>
+          <w:ilvl w:val="0"/>
+          <w:numId w:val="1"/>
+        </w:numPr>
+        <w:pBdr>
+          <w:top w:val="single" w:sz="2" w:space="0" w:color="D9D9E3"/>
+          <w:left w:val="single" w:sz="2" w:space="5" w:color="D9D9E3"/>
+          <w:bottom w:val="single" w:sz="2" w:space="0" w:color="D9D9E3"/>
+          <w:right w:val="single" w:sz="2" w:space="0" w:color="D9D9E3"/>
+        </w:pBdr>
+        <w:spacing w:after="0" w:line="240" w:lineRule="auto"/>
+        <w:rPr>
+          <w:rFonts w:ascii="Segoe UI" w:eastAsia="Times New Roman" w:hAnsi="Segoe UI" w:cs="Segoe UI"/>
+          <w:kern w:val="0"/>
+          <w:sz w:val="21"/>
+          <w:szCs w:val="21"/>
+          <w14:ligatures w14:val="none"/>
+        </w:rPr>
+      </w:pPr>
+      <w:r>
+        <w:rPr>
+          <w:rFonts w:ascii="Segoe UI" w:eastAsia="Times New Roman" w:hAnsi="Segoe UI" w:cs="Segoe UI"/>
+          <w:kern w:val="0"/>
+          <w:sz w:val="21"/>
+          <w:szCs w:val="21"/>
+          <w14:ligatures w14:val="none"/>
+        </w:rPr>
+        <w:t xml:space="preserve">Non-linearity: Both functions are non-linear, but the nature of their non-linearity differs. The </w:t>
+      </w:r>
+      <w:r>
+        <w:rPr>
+          <w:rFonts w:ascii="Segoe UI" w:eastAsia="Times New Roman" w:hAnsi="Segoe UI" w:cs="Segoe UI"/>
+          <w:kern w:val="0"/>
+          <w:sz w:val="21"/>
+          <w:szCs w:val="21"/>
+          <w:highlight w:val="yellow"/>
+          <w14:ligatures w14:val="none"/>
+        </w:rPr>
+        <w:t>sigmoid function has a smooth, S-shaped curve and saturates at the extremes</w:t>
+      </w:r>
+      <w:r>
+        <w:rPr>
+          <w:rFonts w:ascii="Segoe UI" w:eastAsia="Times New Roman" w:hAnsi="Segoe UI" w:cs="Segoe UI"/>
+          <w:kern w:val="0"/>
+          <w:sz w:val="21"/>
+          <w:szCs w:val="21"/>
+          <w14:ligatures w14:val="none"/>
+        </w:rPr>
+        <w:t>, leading to the "vanishing gradient" problem, which can make training deep networks difficult</w:t>
+      </w:r>
+      <w:r>
+        <w:rPr>
+          <w:rFonts w:ascii="Segoe UI" w:eastAsia="Times New Roman" w:hAnsi="Segoe UI" w:cs="Segoe UI"/>
+          <w:kern w:val="0"/>
+          <w:sz w:val="21"/>
+          <w:szCs w:val="21"/>
+          <w:highlight w:val="yellow"/>
+          <w14:ligatures w14:val="none"/>
+        </w:rPr>
+        <w:t xml:space="preserve">. </w:t>
+      </w:r>
+      <w:proofErr w:type="spellStart"/>
+      <w:r>
+        <w:rPr>
+          <w:rFonts w:ascii="Segoe UI" w:eastAsia="Times New Roman" w:hAnsi="Segoe UI" w:cs="Segoe UI"/>
+          <w:kern w:val="0"/>
+          <w:sz w:val="21"/>
+          <w:szCs w:val="21"/>
+          <w:highlight w:val="yellow"/>
+          <w14:ligatures w14:val="none"/>
+        </w:rPr>
+        <w:t>ReLU</w:t>
+      </w:r>
+      <w:proofErr w:type="spellEnd"/>
+      <w:r>
+        <w:rPr>
+          <w:rFonts w:ascii="Segoe UI" w:eastAsia="Times New Roman" w:hAnsi="Segoe UI" w:cs="Segoe UI"/>
+          <w:kern w:val="0"/>
+          <w:sz w:val="21"/>
+          <w:szCs w:val="21"/>
+          <w:highlight w:val="yellow"/>
+          <w14:ligatures w14:val="none"/>
+        </w:rPr>
+        <w:t xml:space="preserve">, on the other hand, is a piecewise linear function that is linear for positive input values and zero for negative input values. This linearity allows </w:t>
+      </w:r>
+      <w:proofErr w:type="spellStart"/>
+      <w:r>
+        <w:rPr>
+          <w:rFonts w:ascii="Segoe UI" w:eastAsia="Times New Roman" w:hAnsi="Segoe UI" w:cs="Segoe UI"/>
+          <w:kern w:val="0"/>
+          <w:sz w:val="21"/>
+          <w:szCs w:val="21"/>
+          <w:highlight w:val="yellow"/>
+          <w14:ligatures w14:val="none"/>
+        </w:rPr>
+        <w:t>ReLU</w:t>
+      </w:r>
+      <w:proofErr w:type="spellEnd"/>
+      <w:r>
+        <w:rPr>
+          <w:rFonts w:ascii="Segoe UI" w:eastAsia="Times New Roman" w:hAnsi="Segoe UI" w:cs="Segoe UI"/>
+          <w:kern w:val="0"/>
+          <w:sz w:val="21"/>
+          <w:szCs w:val="21"/>
+          <w:highlight w:val="yellow"/>
+          <w14:ligatures w14:val="none"/>
+        </w:rPr>
+        <w:t xml:space="preserve"> to avoid the vanishing gradient problem and make training deep networks easier.</w:t>
+      </w:r>
+    </w:p>
+    <w:p>
+      <w:pPr>
+        <w:numPr>
+          <w:ilvl w:val="0"/>
+          <w:numId w:val="1"/>
+        </w:numPr>
+        <w:pBdr>
+          <w:top w:val="single" w:sz="2" w:space="0" w:color="D9D9E3"/>
+          <w:left w:val="single" w:sz="2" w:space="5" w:color="D9D9E3"/>
+          <w:bottom w:val="single" w:sz="2" w:space="0" w:color="D9D9E3"/>
+          <w:right w:val="single" w:sz="2" w:space="0" w:color="D9D9E3"/>
+        </w:pBdr>
+        <w:spacing w:after="0" w:line="240" w:lineRule="auto"/>
+        <w:rPr>
+          <w:rFonts w:ascii="Segoe UI" w:eastAsia="Times New Roman" w:hAnsi="Segoe UI" w:cs="Segoe UI"/>
+          <w:kern w:val="0"/>
+          <w:sz w:val="21"/>
+          <w:szCs w:val="21"/>
+          <w14:ligatures w14:val="none"/>
+        </w:rPr>
+      </w:pPr>
+      <w:r>
+        <w:rPr>
+          <w:rFonts w:ascii="Segoe UI" w:eastAsia="Times New Roman" w:hAnsi="Segoe UI" w:cs="Segoe UI"/>
+          <w:kern w:val="0"/>
+          <w:sz w:val="21"/>
+          <w:szCs w:val="21"/>
+          <w14:ligatures w14:val="none"/>
+        </w:rPr>
+        <w:t xml:space="preserve">Sparsity: </w:t>
+      </w:r>
+      <w:proofErr w:type="spellStart"/>
+      <w:r>
+        <w:rPr>
+          <w:rFonts w:ascii="Segoe UI" w:eastAsia="Times New Roman" w:hAnsi="Segoe UI" w:cs="Segoe UI"/>
+          <w:kern w:val="0"/>
+          <w:sz w:val="21"/>
+          <w:szCs w:val="21"/>
+          <w14:ligatures w14:val="none"/>
+        </w:rPr>
+        <w:t>ReLU</w:t>
+      </w:r>
+      <w:proofErr w:type="spellEnd"/>
+      <w:r>
+        <w:rPr>
+          <w:rFonts w:ascii="Segoe UI" w:eastAsia="Times New Roman" w:hAnsi="Segoe UI" w:cs="Segoe UI"/>
+          <w:kern w:val="0"/>
+          <w:sz w:val="21"/>
+          <w:szCs w:val="21"/>
+          <w14:ligatures w14:val="none"/>
+        </w:rPr>
+        <w:t xml:space="preserve"> can introduce sparsity into the network, which means that only a subset of the neurons in a layer are activated for a given input. This sparsity can help to reduce the computational cost and improve the efficiency of the network.</w:t>
+      </w:r>
+    </w:p>
+    <w:p>
+      <w:pPr>
+        <w:numPr>
+          <w:ilvl w:val="0"/>
+          <w:numId w:val="1"/>
+        </w:numPr>
+        <w:pBdr>
+          <w:top w:val="single" w:sz="2" w:space="0" w:color="D9D9E3"/>
+          <w:left w:val="single" w:sz="2" w:space="5" w:color="D9D9E3"/>
+          <w:bottom w:val="single" w:sz="2" w:space="0" w:color="D9D9E3"/>
+          <w:right w:val="single" w:sz="2" w:space="0" w:color="D9D9E3"/>
+        </w:pBdr>
+        <w:spacing w:after="0" w:line="240" w:lineRule="auto"/>
+        <w:rPr>
+          <w:rFonts w:ascii="Segoe UI" w:eastAsia="Times New Roman" w:hAnsi="Segoe UI" w:cs="Segoe UI"/>
+          <w:kern w:val="0"/>
+          <w:sz w:val="21"/>
+          <w:szCs w:val="21"/>
+          <w14:ligatures w14:val="none"/>
+        </w:rPr>
+      </w:pPr>
+      <w:r>
+        <w:rPr>
+          <w:rFonts w:ascii="Segoe UI" w:eastAsia="Times New Roman" w:hAnsi="Segoe UI" w:cs="Segoe UI"/>
+          <w:kern w:val="0"/>
+          <w:sz w:val="21"/>
+          <w:szCs w:val="21"/>
+          <w14:ligatures w14:val="none"/>
+        </w:rPr>
+        <w:t xml:space="preserve">Computation efficiency: </w:t>
+      </w:r>
+      <w:proofErr w:type="spellStart"/>
+      <w:r>
+        <w:rPr>
+          <w:rFonts w:ascii="Segoe UI" w:eastAsia="Times New Roman" w:hAnsi="Segoe UI" w:cs="Segoe UI"/>
+          <w:kern w:val="0"/>
+          <w:sz w:val="21"/>
+          <w:szCs w:val="21"/>
+          <w14:ligatures w14:val="none"/>
+        </w:rPr>
+        <w:t>ReLU</w:t>
+      </w:r>
+      <w:proofErr w:type="spellEnd"/>
+      <w:r>
+        <w:rPr>
+          <w:rFonts w:ascii="Segoe UI" w:eastAsia="Times New Roman" w:hAnsi="Segoe UI" w:cs="Segoe UI"/>
+          <w:kern w:val="0"/>
+          <w:sz w:val="21"/>
+          <w:szCs w:val="21"/>
+          <w14:ligatures w14:val="none"/>
+        </w:rPr>
+        <w:t xml:space="preserve"> is computationally more efficient than the sigmoid function because </w:t>
+      </w:r>
+      <w:r>
+        <w:rPr>
+          <w:rFonts w:ascii="Segoe UI" w:eastAsia="Times New Roman" w:hAnsi="Segoe UI" w:cs="Segoe UI"/>
+          <w:kern w:val="0"/>
+          <w:sz w:val="21"/>
+          <w:szCs w:val="21"/>
+          <w:highlight w:val="yellow"/>
+          <w14:ligatures w14:val="none"/>
+        </w:rPr>
+        <w:t>it involves simpler arithmetic operations</w:t>
+      </w:r>
+      <w:r>
+        <w:rPr>
+          <w:rFonts w:ascii="Segoe UI" w:eastAsia="Times New Roman" w:hAnsi="Segoe UI" w:cs="Segoe UI"/>
+          <w:kern w:val="0"/>
+          <w:sz w:val="21"/>
+          <w:szCs w:val="21"/>
+          <w14:ligatures w14:val="none"/>
+        </w:rPr>
+        <w:t xml:space="preserve"> (maximum of 0 and the input) compared to the </w:t>
+      </w:r>
+      <w:r>
+        <w:rPr>
+          <w:rFonts w:ascii="Segoe UI" w:eastAsia="Times New Roman" w:hAnsi="Segoe UI" w:cs="Segoe UI"/>
+          <w:kern w:val="0"/>
+          <w:sz w:val="21"/>
+          <w:szCs w:val="21"/>
+          <w:highlight w:val="yellow"/>
+          <w14:ligatures w14:val="none"/>
+        </w:rPr>
+        <w:t>exponentiation operation required in the sigmoid function</w:t>
+      </w:r>
+      <w:r>
+        <w:rPr>
+          <w:rFonts w:ascii="Segoe UI" w:eastAsia="Times New Roman" w:hAnsi="Segoe UI" w:cs="Segoe UI"/>
+          <w:kern w:val="0"/>
+          <w:sz w:val="21"/>
+          <w:szCs w:val="21"/>
+          <w14:ligatures w14:val="none"/>
+        </w:rPr>
+        <w:t>.</w:t>
+      </w:r>
+    </w:p>
+    <w:p>
+      <w:pPr>
+        <w:pBdr>
+          <w:top w:val="single" w:sz="2" w:space="0" w:color="D9D9E3"/>
+          <w:left w:val="single" w:sz="2" w:space="0" w:color="D9D9E3"/>
+          <w:bottom w:val="single" w:sz="2" w:space="0" w:color="D9D9E3"/>
+          <w:right w:val="single" w:sz="2" w:space="0" w:color="D9D9E3"/>
+        </w:pBdr>
+        <w:spacing w:before="300" w:after="100" w:line="240" w:lineRule="auto"/>
+        <w:rPr>
+          <w:rFonts w:ascii="Segoe UI" w:eastAsia="Times New Roman" w:hAnsi="Segoe UI" w:cs="Segoe UI"/>
+          <w:kern w:val="0"/>
+          <w:sz w:val="21"/>
+          <w:szCs w:val="21"/>
+          <w14:ligatures w14:val="none"/>
+        </w:rPr>
+      </w:pPr>
+      <w:r>
+        <w:rPr>
+          <w:rFonts w:ascii="Segoe UI" w:eastAsia="Times New Roman" w:hAnsi="Segoe UI" w:cs="Segoe UI"/>
+          <w:kern w:val="0"/>
+          <w:sz w:val="21"/>
+          <w:szCs w:val="21"/>
+          <w14:ligatures w14:val="none"/>
+        </w:rPr>
+        <w:t xml:space="preserve">In summary, sigmoid and </w:t>
+      </w:r>
+      <w:proofErr w:type="spellStart"/>
+      <w:r>
+        <w:rPr>
+          <w:rFonts w:ascii="Segoe UI" w:eastAsia="Times New Roman" w:hAnsi="Segoe UI" w:cs="Segoe UI"/>
+          <w:kern w:val="0"/>
+          <w:sz w:val="21"/>
+          <w:szCs w:val="21"/>
+          <w14:ligatures w14:val="none"/>
+        </w:rPr>
+        <w:t>ReLU</w:t>
+      </w:r>
+      <w:proofErr w:type="spellEnd"/>
+      <w:r>
+        <w:rPr>
+          <w:rFonts w:ascii="Segoe UI" w:eastAsia="Times New Roman" w:hAnsi="Segoe UI" w:cs="Segoe UI"/>
+          <w:kern w:val="0"/>
+          <w:sz w:val="21"/>
+          <w:szCs w:val="21"/>
+          <w14:ligatures w14:val="none"/>
+        </w:rPr>
+        <w:t xml:space="preserve"> are both popular activation functions in neural networks, but they differ in terms of range, non-linearity, sparsity, and computational efficiency. </w:t>
+      </w:r>
+      <w:proofErr w:type="spellStart"/>
+      <w:r>
+        <w:rPr>
+          <w:rFonts w:ascii="Segoe UI" w:eastAsia="Times New Roman" w:hAnsi="Segoe UI" w:cs="Segoe UI"/>
+          <w:kern w:val="0"/>
+          <w:sz w:val="21"/>
+          <w:szCs w:val="21"/>
+          <w14:ligatures w14:val="none"/>
+        </w:rPr>
+        <w:t>ReLU</w:t>
+      </w:r>
+      <w:proofErr w:type="spellEnd"/>
+      <w:r>
+        <w:rPr>
+          <w:rFonts w:ascii="Segoe UI" w:eastAsia="Times New Roman" w:hAnsi="Segoe UI" w:cs="Segoe UI"/>
+          <w:kern w:val="0"/>
+          <w:sz w:val="21"/>
+          <w:szCs w:val="21"/>
+          <w14:ligatures w14:val="none"/>
+        </w:rPr>
+        <w:t xml:space="preserve"> is preferred in many cases because of its ability to avoid the vanishing gradient problem and improve the efficiency of the network.</w:t>
+      </w:r>
+    </w:p>
+    <w:p>
+      <w:pPr>
+        <w:shd w:val="clear" w:color="auto" w:fill="343541"/>
+        <w:spacing w:after="100" w:line="240" w:lineRule="auto"/>
+        <w:rPr>
+          <w:rFonts w:ascii="Segoe UI" w:eastAsia="Times New Roman" w:hAnsi="Segoe UI" w:cs="Segoe UI"/>
+          <w:kern w:val="0"/>
+          <w:sz w:val="21"/>
+          <w:szCs w:val="21"/>
+          <w14:ligatures w14:val="none"/>
+        </w:rPr>
+      </w:pPr>
+      <w:r>
+        <w:rPr>
+          <w:rFonts w:ascii="Segoe UI" w:eastAsia="Times New Roman" w:hAnsi="Segoe UI" w:cs="Segoe UI"/>
+          <w:kern w:val="0"/>
+          <w:sz w:val="21"/>
+          <w:szCs w:val="21"/>
+          <w14:ligatures w14:val="none"/>
+        </w:rPr>
+        <w:t>How are the Embeddings computed mathematically?</w:t>
+      </w:r>
+    </w:p>
+    <w:p>
+      <w:pPr>
+        <w:pBdr>
+          <w:top w:val="single" w:sz="2" w:space="0" w:color="D9D9E3"/>
+          <w:left w:val="single" w:sz="2" w:space="0" w:color="D9D9E3"/>
+          <w:bottom w:val="single" w:sz="2" w:space="0" w:color="D9D9E3"/>
+          <w:right w:val="single" w:sz="2" w:space="0" w:color="D9D9E3"/>
+        </w:pBdr>
+        <w:spacing w:after="300" w:line="240" w:lineRule="auto"/>
+        <w:rPr>
+          <w:rFonts w:ascii="Segoe UI" w:eastAsia="Times New Roman" w:hAnsi="Segoe UI" w:cs="Segoe UI"/>
+          <w:kern w:val="0"/>
+          <w:sz w:val="21"/>
+          <w:szCs w:val="21"/>
+          <w14:ligatures w14:val="none"/>
+        </w:rPr>
+      </w:pPr>
+      <w:r>
+        <w:rPr>
+          <w:rFonts w:ascii="Segoe UI" w:eastAsia="Times New Roman" w:hAnsi="Segoe UI" w:cs="Segoe UI"/>
+          <w:kern w:val="0"/>
+          <w:sz w:val="21"/>
+          <w:szCs w:val="21"/>
+          <w14:ligatures w14:val="none"/>
+        </w:rPr>
+        <w:t xml:space="preserve">Embeddings are computed using a neural network that learns to map each categorical feature or token to a low-dimensional dense vector representation, such that similar tokens are mapped to nearby vectors in the embedding space. This is typically done by training a neural network model on </w:t>
+      </w:r>
+      <w:r>
+        <w:rPr>
+          <w:rFonts w:ascii="Segoe UI" w:eastAsia="Times New Roman" w:hAnsi="Segoe UI" w:cs="Segoe UI"/>
+          <w:kern w:val="0"/>
+          <w:sz w:val="21"/>
+          <w:szCs w:val="21"/>
+          <w14:ligatures w14:val="none"/>
+        </w:rPr>
+        <w:lastRenderedPageBreak/>
+        <w:t>a large corpus of text data, where the categorical features or tokens are treated as input variables and the dense vectors are treated as output variables.</w:t>
+      </w:r>
+    </w:p>
+    <w:p>
+      <w:pPr>
+        <w:pBdr>
+          <w:top w:val="single" w:sz="2" w:space="0" w:color="D9D9E3"/>
+          <w:left w:val="single" w:sz="2" w:space="0" w:color="D9D9E3"/>
+          <w:bottom w:val="single" w:sz="2" w:space="0" w:color="D9D9E3"/>
+          <w:right w:val="single" w:sz="2" w:space="0" w:color="D9D9E3"/>
+        </w:pBdr>
+        <w:spacing w:before="300" w:after="300" w:line="240" w:lineRule="auto"/>
+        <w:rPr>
+          <w:rFonts w:ascii="Segoe UI" w:eastAsia="Times New Roman" w:hAnsi="Segoe UI" w:cs="Segoe UI"/>
+          <w:kern w:val="0"/>
+          <w:sz w:val="21"/>
+          <w:szCs w:val="21"/>
+          <w14:ligatures w14:val="none"/>
+        </w:rPr>
+      </w:pPr>
+      <w:r>
+        <w:rPr>
+          <w:rFonts w:ascii="Segoe UI" w:eastAsia="Times New Roman" w:hAnsi="Segoe UI" w:cs="Segoe UI"/>
+          <w:kern w:val="0"/>
+          <w:sz w:val="21"/>
+          <w:szCs w:val="21"/>
+          <w14:ligatures w14:val="none"/>
+        </w:rPr>
+        <w:t xml:space="preserve">The most common approach for learning embeddings is </w:t>
+      </w:r>
+      <w:proofErr w:type="gramStart"/>
+      <w:r>
+        <w:rPr>
+          <w:rFonts w:ascii="Segoe UI" w:eastAsia="Times New Roman" w:hAnsi="Segoe UI" w:cs="Segoe UI"/>
+          <w:kern w:val="0"/>
+          <w:sz w:val="21"/>
+          <w:szCs w:val="21"/>
+          <w14:ligatures w14:val="none"/>
+        </w:rPr>
+        <w:t>through the use of</w:t>
+      </w:r>
+      <w:proofErr w:type="gramEnd"/>
+      <w:r>
+        <w:rPr>
+          <w:rFonts w:ascii="Segoe UI" w:eastAsia="Times New Roman" w:hAnsi="Segoe UI" w:cs="Segoe UI"/>
+          <w:kern w:val="0"/>
+          <w:sz w:val="21"/>
+          <w:szCs w:val="21"/>
+          <w14:ligatures w14:val="none"/>
+        </w:rPr>
+        <w:t xml:space="preserve"> the Word2Vec algorithm, which is a neural network-based model that learns distributed vector representations for words. Word2Vec works by training a neural network on a large corpus of text data to predict the context of each word in the corpus. The resulting word embeddings capture both the semantic and syntactic relationships between words in the corpus.</w:t>
+      </w:r>
+    </w:p>
+    <w:p>
+      <w:pPr>
+        <w:pBdr>
+          <w:top w:val="single" w:sz="2" w:space="0" w:color="D9D9E3"/>
+          <w:left w:val="single" w:sz="2" w:space="0" w:color="D9D9E3"/>
+          <w:bottom w:val="single" w:sz="2" w:space="0" w:color="D9D9E3"/>
+          <w:right w:val="single" w:sz="2" w:space="0" w:color="D9D9E3"/>
+        </w:pBdr>
+        <w:spacing w:before="300" w:after="100" w:line="240" w:lineRule="auto"/>
+        <w:rPr>
+          <w:rFonts w:ascii="Segoe UI" w:eastAsia="Times New Roman" w:hAnsi="Segoe UI" w:cs="Segoe UI"/>
+          <w:kern w:val="0"/>
+          <w:sz w:val="21"/>
+          <w:szCs w:val="21"/>
+          <w14:ligatures w14:val="none"/>
+        </w:rPr>
+      </w:pPr>
+      <w:r>
+        <w:rPr>
+          <w:rFonts w:ascii="Segoe UI" w:eastAsia="Times New Roman" w:hAnsi="Segoe UI" w:cs="Segoe UI"/>
+          <w:kern w:val="0"/>
+          <w:sz w:val="21"/>
+          <w:szCs w:val="21"/>
+          <w14:ligatures w14:val="none"/>
+        </w:rPr>
+        <w:t xml:space="preserve">More generally, any categorical feature or token can be represented as a vector of continuous values </w:t>
+      </w:r>
+      <w:proofErr w:type="gramStart"/>
+      <w:r>
+        <w:rPr>
+          <w:rFonts w:ascii="Segoe UI" w:eastAsia="Times New Roman" w:hAnsi="Segoe UI" w:cs="Segoe UI"/>
+          <w:kern w:val="0"/>
+          <w:sz w:val="21"/>
+          <w:szCs w:val="21"/>
+          <w14:ligatures w14:val="none"/>
+        </w:rPr>
+        <w:t>through the use of</w:t>
+      </w:r>
+      <w:proofErr w:type="gramEnd"/>
+      <w:r>
+        <w:rPr>
+          <w:rFonts w:ascii="Segoe UI" w:eastAsia="Times New Roman" w:hAnsi="Segoe UI" w:cs="Segoe UI"/>
+          <w:kern w:val="0"/>
+          <w:sz w:val="21"/>
+          <w:szCs w:val="21"/>
+          <w14:ligatures w14:val="none"/>
+        </w:rPr>
+        <w:t xml:space="preserve"> an embedding layer in a neural network. During training, the neural network learns the optimal mapping between the categorical input variables and the corresponding embedding vectors, using backpropagation to update the weights of the network based on the loss function. The embedding layer can then be used to convert categorical input variables into dense vectors that can be processed by subsequent layers in the neural network.</w:t>
+      </w:r>
+    </w:p>
+    <w:p>
+      <w:pPr>
+        <w:shd w:val="clear" w:color="auto" w:fill="343541"/>
+        <w:spacing w:after="100" w:line="240" w:lineRule="auto"/>
+        <w:rPr>
+          <w:rFonts w:ascii="Segoe UI" w:eastAsia="Times New Roman" w:hAnsi="Segoe UI" w:cs="Segoe UI"/>
+          <w:kern w:val="0"/>
+          <w:sz w:val="21"/>
+          <w:szCs w:val="21"/>
+          <w14:ligatures w14:val="none"/>
+        </w:rPr>
+      </w:pPr>
+      <w:r>
+        <w:rPr>
+          <w:rFonts w:ascii="Segoe UI" w:eastAsia="Times New Roman" w:hAnsi="Segoe UI" w:cs="Segoe UI"/>
+          <w:kern w:val="0"/>
+          <w:sz w:val="21"/>
+          <w:szCs w:val="21"/>
+          <w14:ligatures w14:val="none"/>
+        </w:rPr>
+        <w:t>How does Word2Vec work?</w:t>
+      </w:r>
+    </w:p>
+    <w:p>
+      <w:pPr>
+        <w:pBdr>
+          <w:top w:val="single" w:sz="2" w:space="0" w:color="D9D9E3"/>
+          <w:left w:val="single" w:sz="2" w:space="0" w:color="D9D9E3"/>
+          <w:bottom w:val="single" w:sz="2" w:space="0" w:color="D9D9E3"/>
+          <w:right w:val="single" w:sz="2" w:space="0" w:color="D9D9E3"/>
+        </w:pBdr>
+        <w:spacing w:after="300" w:line="240" w:lineRule="auto"/>
+        <w:rPr>
+          <w:rFonts w:ascii="Segoe UI" w:eastAsia="Times New Roman" w:hAnsi="Segoe UI" w:cs="Segoe UI"/>
+          <w:kern w:val="0"/>
+          <w:sz w:val="21"/>
+          <w:szCs w:val="21"/>
+          <w14:ligatures w14:val="none"/>
+        </w:rPr>
+      </w:pPr>
+      <w:r>
+        <w:rPr>
+          <w:rFonts w:ascii="Segoe UI" w:eastAsia="Times New Roman" w:hAnsi="Segoe UI" w:cs="Segoe UI"/>
+          <w:kern w:val="0"/>
+          <w:sz w:val="21"/>
+          <w:szCs w:val="21"/>
+          <w14:ligatures w14:val="none"/>
+        </w:rPr>
+        <w:t>Word2Vec is a neural network-based approach for learning distributed vector representations (embeddings) of words. The basic idea behind Word2Vec is to train a neural network to predict a word based on its context (i.e., the words that appear around it in a text corpus).</w:t>
+      </w:r>
+    </w:p>
+    <w:p>
+      <w:pPr>
+        <w:pBdr>
+          <w:top w:val="single" w:sz="2" w:space="0" w:color="D9D9E3"/>
+          <w:left w:val="single" w:sz="2" w:space="0" w:color="D9D9E3"/>
+          <w:bottom w:val="single" w:sz="2" w:space="0" w:color="D9D9E3"/>
+          <w:right w:val="single" w:sz="2" w:space="0" w:color="D9D9E3"/>
+        </w:pBdr>
+        <w:spacing w:before="300" w:after="300" w:line="240" w:lineRule="auto"/>
+        <w:rPr>
+          <w:rFonts w:ascii="Segoe UI" w:eastAsia="Times New Roman" w:hAnsi="Segoe UI" w:cs="Segoe UI"/>
+          <w:kern w:val="0"/>
+          <w:sz w:val="21"/>
+          <w:szCs w:val="21"/>
+          <w14:ligatures w14:val="none"/>
+        </w:rPr>
+      </w:pPr>
+      <w:r>
+        <w:rPr>
+          <w:rFonts w:ascii="Segoe UI" w:eastAsia="Times New Roman" w:hAnsi="Segoe UI" w:cs="Segoe UI"/>
+          <w:kern w:val="0"/>
+          <w:sz w:val="21"/>
+          <w:szCs w:val="21"/>
+          <w14:ligatures w14:val="none"/>
+        </w:rPr>
+        <w:t>There are two main architectures for Word2Vec: Continuous Bag of Words (CBOW) and Skip-Gram. In the CBOW architecture, the neural network is trained to predict the target word given a window of surrounding context words. In the Skip-Gram architecture, the neural network is trained to predict the context words given a target word.</w:t>
+      </w:r>
+    </w:p>
+    <w:p>
+      <w:pPr>
+        <w:pBdr>
+          <w:top w:val="single" w:sz="2" w:space="0" w:color="D9D9E3"/>
+          <w:left w:val="single" w:sz="2" w:space="0" w:color="D9D9E3"/>
+          <w:bottom w:val="single" w:sz="2" w:space="0" w:color="D9D9E3"/>
+          <w:right w:val="single" w:sz="2" w:space="0" w:color="D9D9E3"/>
+        </w:pBdr>
+        <w:spacing w:before="300" w:after="300" w:line="240" w:lineRule="auto"/>
+        <w:rPr>
+          <w:rFonts w:ascii="Segoe UI" w:eastAsia="Times New Roman" w:hAnsi="Segoe UI" w:cs="Segoe UI"/>
+          <w:kern w:val="0"/>
+          <w:sz w:val="21"/>
+          <w:szCs w:val="21"/>
+          <w14:ligatures w14:val="none"/>
+        </w:rPr>
+      </w:pPr>
+      <w:r>
+        <w:rPr>
+          <w:rFonts w:ascii="Segoe UI" w:eastAsia="Times New Roman" w:hAnsi="Segoe UI" w:cs="Segoe UI"/>
+          <w:kern w:val="0"/>
+          <w:sz w:val="21"/>
+          <w:szCs w:val="21"/>
+          <w14:ligatures w14:val="none"/>
+        </w:rPr>
+        <w:t>The Word2Vec algorithm involves creating a vocabulary of all the unique words in a text corpus and then representing each word as a vector of a fixed size (typically several hundred dimensions). The vectors are initialized with random values, and then the neural network is trained to predict the target word or context words given the input vector representing the other words in the context.</w:t>
+      </w:r>
+    </w:p>
+    <w:p>
+      <w:pPr>
+        <w:pBdr>
+          <w:top w:val="single" w:sz="2" w:space="0" w:color="D9D9E3"/>
+          <w:left w:val="single" w:sz="2" w:space="0" w:color="D9D9E3"/>
+          <w:bottom w:val="single" w:sz="2" w:space="0" w:color="D9D9E3"/>
+          <w:right w:val="single" w:sz="2" w:space="0" w:color="D9D9E3"/>
+        </w:pBdr>
+        <w:spacing w:before="300" w:after="300" w:line="240" w:lineRule="auto"/>
+        <w:rPr>
+          <w:rFonts w:ascii="Segoe UI" w:eastAsia="Times New Roman" w:hAnsi="Segoe UI" w:cs="Segoe UI"/>
+          <w:kern w:val="0"/>
+          <w:sz w:val="21"/>
+          <w:szCs w:val="21"/>
+          <w14:ligatures w14:val="none"/>
+        </w:rPr>
+      </w:pPr>
+      <w:r>
+        <w:rPr>
+          <w:rFonts w:ascii="Segoe UI" w:eastAsia="Times New Roman" w:hAnsi="Segoe UI" w:cs="Segoe UI"/>
+          <w:kern w:val="0"/>
+          <w:sz w:val="21"/>
+          <w:szCs w:val="21"/>
+          <w14:ligatures w14:val="none"/>
+        </w:rPr>
+        <w:t>As the network is trained, the embeddings are updated to better capture the relationships between words in the corpus. The embeddings are learned in such a way that words with similar meanings are represented by vectors that are close together in the embedding space, while words with different meanings are represented by vectors that are far apart.</w:t>
+      </w:r>
+    </w:p>
+    <w:p>
+      <w:pPr>
+        <w:pBdr>
+          <w:top w:val="single" w:sz="2" w:space="0" w:color="D9D9E3"/>
+          <w:left w:val="single" w:sz="2" w:space="0" w:color="D9D9E3"/>
+          <w:bottom w:val="single" w:sz="2" w:space="0" w:color="D9D9E3"/>
+          <w:right w:val="single" w:sz="2" w:space="0" w:color="D9D9E3"/>
+        </w:pBdr>
+        <w:spacing w:before="300" w:after="100" w:line="240" w:lineRule="auto"/>
+        <w:rPr>
+          <w:rFonts w:ascii="Segoe UI" w:eastAsia="Times New Roman" w:hAnsi="Segoe UI" w:cs="Segoe UI"/>
+          <w:kern w:val="0"/>
+          <w:sz w:val="21"/>
+          <w:szCs w:val="21"/>
+          <w14:ligatures w14:val="none"/>
+        </w:rPr>
+      </w:pPr>
+      <w:r>
+        <w:rPr>
+          <w:rFonts w:ascii="Segoe UI" w:eastAsia="Times New Roman" w:hAnsi="Segoe UI" w:cs="Segoe UI"/>
+          <w:kern w:val="0"/>
+          <w:sz w:val="21"/>
+          <w:szCs w:val="21"/>
+          <w14:ligatures w14:val="none"/>
+        </w:rPr>
+        <w:t>The Word2Vec algorithm has become very popular in natural language processing because it provides a way to learn high-quality word embeddings from large amounts of unlabeled text data. These embeddings can then be used as inputs to other machine learning models to improve their performance on tasks such as text classification, sentiment analysis, and language translation.</w:t>
       </w:r>
     </w:p>
     <w:p/>
@@ -3414,6 +5704,127 @@
     </w:sectPr>
   </w:body>
 </w:document>
+</file>
+
+<file path=word/numbering.xml><?xml version="1.0" encoding="utf-8"?>
+<w:numbering xmlns:wpc="http://schemas.microsoft.com/office/word/2010/wordprocessingCanvas" xmlns:cx="http://schemas.microsoft.com/office/drawing/2014/chartex" xmlns:cx1="http://schemas.microsoft.com/office/drawing/2015/9/8/chartex" xmlns:cx2="http://schemas.microsoft.com/office/drawing/2015/10/21/chartex" xmlns:cx3="http://schemas.microsoft.com/office/drawing/2016/5/9/chartex" xmlns:cx4="http://schemas.microsoft.com/office/drawing/2016/5/10/chartex" xmlns:cx5="http://schemas.microsoft.com/office/drawing/2016/5/11/chartex" xmlns:cx6="http://schemas.microsoft.com/office/drawing/2016/5/12/chartex" xmlns:cx7="http://schemas.microsoft.com/office/drawing/2016/5/13/chartex" xmlns:cx8="http://schemas.microsoft.com/office/drawing/2016/5/14/chartex" xmlns:mc="http://schemas.openxmlformats.org/markup-compatibility/2006" xmlns:aink="http://schemas.microsoft.com/office/drawing/2016/ink" xmlns:am3d="http://schemas.microsoft.com/office/drawing/2017/model3d" xmlns:o="urn:schemas-microsoft-com:office:office" xmlns:oel="http://schemas.microsoft.com/office/2019/extlst" xmlns:r="http://schemas.openxmlformats.org/officeDocument/2006/relationships" xmlns:m="http://schemas.openxmlformats.org/officeDocument/2006/math" xmlns:v="urn:schemas-microsoft-com:vml" xmlns:wp14="http://schemas.microsoft.com/office/word/2010/wordprocessingDrawing" xmlns:wp="http://schemas.openxmlformats.org/drawingml/2006/wordprocessingDrawing" xmlns:w10="urn:schemas-microsoft-com:office:word" xmlns:w="http://schemas.openxmlformats.org/wordprocessingml/2006/main" xmlns:w14="http://schemas.microsoft.com/office/word/2010/wordml" xmlns:w15="http://schemas.microsoft.com/office/word/2012/wordml" xmlns:w16cex="http://schemas.microsoft.com/office/word/2018/wordml/cex" xmlns:w16cid="http://schemas.microsoft.com/office/word/2016/wordml/cid" xmlns:w16="http://schemas.microsoft.com/office/word/2018/wordml" xmlns:w16du="http://schemas.microsoft.com/office/word/2023/wordml/word16du" xmlns:w16sdtdh="http://schemas.microsoft.com/office/word/2020/wordml/sdtdatahash" xmlns:w16se="http://schemas.microsoft.com/office/word/2015/wordml/symex" xmlns:wpg="http://schemas.microsoft.com/office/word/2010/wordprocessingGroup" xmlns:wpi="http://schemas.microsoft.com/office/word/2010/wordprocessingInk" xmlns:wne="http://schemas.microsoft.com/office/word/2006/wordml" xmlns:wps="http://schemas.microsoft.com/office/word/2010/wordprocessingShape" mc:Ignorable="w14 w15 w16se w16cid w16 w16cex w16sdtdh wp14">
+  <w:abstractNum w:abstractNumId="0" w15:restartNumberingAfterBreak="0">
+    <w:nsid w:val="610E22BC"/>
+    <w:multiLevelType w:val="multilevel"/>
+    <w:tmpl w:val="592091DA"/>
+    <w:lvl w:ilvl="0">
+      <w:start w:val="1"/>
+      <w:numFmt w:val="decimal"/>
+      <w:lvlText w:val="%1."/>
+      <w:lvlJc w:val="left"/>
+      <w:pPr>
+        <w:tabs>
+          <w:tab w:val="num" w:pos="720"/>
+        </w:tabs>
+        <w:ind w:left="720" w:hanging="360"/>
+      </w:pPr>
+    </w:lvl>
+    <w:lvl w:ilvl="1" w:tentative="1">
+      <w:start w:val="1"/>
+      <w:numFmt w:val="decimal"/>
+      <w:lvlText w:val="%2."/>
+      <w:lvlJc w:val="left"/>
+      <w:pPr>
+        <w:tabs>
+          <w:tab w:val="num" w:pos="1440"/>
+        </w:tabs>
+        <w:ind w:left="1440" w:hanging="360"/>
+      </w:pPr>
+    </w:lvl>
+    <w:lvl w:ilvl="2" w:tentative="1">
+      <w:start w:val="1"/>
+      <w:numFmt w:val="decimal"/>
+      <w:lvlText w:val="%3."/>
+      <w:lvlJc w:val="left"/>
+      <w:pPr>
+        <w:tabs>
+          <w:tab w:val="num" w:pos="2160"/>
+        </w:tabs>
+        <w:ind w:left="2160" w:hanging="360"/>
+      </w:pPr>
+    </w:lvl>
+    <w:lvl w:ilvl="3" w:tentative="1">
+      <w:start w:val="1"/>
+      <w:numFmt w:val="decimal"/>
+      <w:lvlText w:val="%4."/>
+      <w:lvlJc w:val="left"/>
+      <w:pPr>
+        <w:tabs>
+          <w:tab w:val="num" w:pos="2880"/>
+        </w:tabs>
+        <w:ind w:left="2880" w:hanging="360"/>
+      </w:pPr>
+    </w:lvl>
+    <w:lvl w:ilvl="4" w:tentative="1">
+      <w:start w:val="1"/>
+      <w:numFmt w:val="decimal"/>
+      <w:lvlText w:val="%5."/>
+      <w:lvlJc w:val="left"/>
+      <w:pPr>
+        <w:tabs>
+          <w:tab w:val="num" w:pos="3600"/>
+        </w:tabs>
+        <w:ind w:left="3600" w:hanging="360"/>
+      </w:pPr>
+    </w:lvl>
+    <w:lvl w:ilvl="5" w:tentative="1">
+      <w:start w:val="1"/>
+      <w:numFmt w:val="decimal"/>
+      <w:lvlText w:val="%6."/>
+      <w:lvlJc w:val="left"/>
+      <w:pPr>
+        <w:tabs>
+          <w:tab w:val="num" w:pos="4320"/>
+        </w:tabs>
+        <w:ind w:left="4320" w:hanging="360"/>
+      </w:pPr>
+    </w:lvl>
+    <w:lvl w:ilvl="6" w:tentative="1">
+      <w:start w:val="1"/>
+      <w:numFmt w:val="decimal"/>
+      <w:lvlText w:val="%7."/>
+      <w:lvlJc w:val="left"/>
+      <w:pPr>
+        <w:tabs>
+          <w:tab w:val="num" w:pos="5040"/>
+        </w:tabs>
+        <w:ind w:left="5040" w:hanging="360"/>
+      </w:pPr>
+    </w:lvl>
+    <w:lvl w:ilvl="7" w:tentative="1">
+      <w:start w:val="1"/>
+      <w:numFmt w:val="decimal"/>
+      <w:lvlText w:val="%8."/>
+      <w:lvlJc w:val="left"/>
+      <w:pPr>
+        <w:tabs>
+          <w:tab w:val="num" w:pos="5760"/>
+        </w:tabs>
+        <w:ind w:left="5760" w:hanging="360"/>
+      </w:pPr>
+    </w:lvl>
+    <w:lvl w:ilvl="8" w:tentative="1">
+      <w:start w:val="1"/>
+      <w:numFmt w:val="decimal"/>
+      <w:lvlText w:val="%9."/>
+      <w:lvlJc w:val="left"/>
+      <w:pPr>
+        <w:tabs>
+          <w:tab w:val="num" w:pos="6480"/>
+        </w:tabs>
+        <w:ind w:left="6480" w:hanging="360"/>
+      </w:pPr>
+    </w:lvl>
+  </w:abstractNum>
+  <w:num w:numId="1" w16cid:durableId="728304480">
+    <w:abstractNumId w:val="0"/>
+  </w:num>
+</w:numbering>
 </file>
 
 <file path=word/styles.xml><?xml version="1.0" encoding="utf-8"?>

</xml_diff>